<commit_message>
The script didn't commit properly, so here's try number 2. The WESTA Presentation is still just an outline and some general info.
</commit_message>
<xml_diff>
--- a/ChaprSVN/Promo/Script v2.docx
+++ b/ChaprSVN/Promo/Script v2.docx
@@ -306,63 +306,21 @@
         <w:rPr>
           <w:rFonts w:ascii="Courier New" w:hAnsi="Courier New" w:cs="Courier New"/>
         </w:rPr>
-        <w:t xml:space="preserve">Flash through problems with dramatic music, </w:t>
-      </w:r>
-      <w:proofErr w:type="gramStart"/>
-      <w:r>
-        <w:rPr>
-          <w:rFonts w:ascii="Courier New" w:hAnsi="Courier New" w:cs="Courier New"/>
-        </w:rPr>
-        <w:t>then</w:t>
-      </w:r>
-      <w:proofErr w:type="gramEnd"/>
-      <w:r>
-        <w:rPr>
-          <w:rFonts w:ascii="Courier New" w:hAnsi="Courier New" w:cs="Courier New"/>
-        </w:rPr>
-        <w:t xml:space="preserve"> switch to the </w:t>
-      </w:r>
-      <w:proofErr w:type="spellStart"/>
-      <w:r>
-        <w:rPr>
-          <w:rFonts w:ascii="Courier New" w:hAnsi="Courier New" w:cs="Courier New"/>
-        </w:rPr>
-        <w:t>ChapR</w:t>
-      </w:r>
-      <w:proofErr w:type="spellEnd"/>
-      <w:r>
-        <w:rPr>
-          <w:rFonts w:ascii="Courier New" w:hAnsi="Courier New" w:cs="Courier New"/>
-        </w:rPr>
-        <w:t xml:space="preserve"> and all its glory with cheesy/cheerful music</w:t>
-      </w:r>
-    </w:p>
-    <w:p>
-      <w:pPr>
-        <w:spacing w:after="0" w:line="240" w:lineRule="auto"/>
-        <w:rPr>
-          <w:rFonts w:ascii="Courier New" w:hAnsi="Courier New" w:cs="Courier New"/>
-        </w:rPr>
-      </w:pPr>
-      <w:r>
-        <w:rPr>
-          <w:rFonts w:ascii="Courier New" w:hAnsi="Courier New" w:cs="Courier New"/>
-        </w:rPr>
-        <w:t xml:space="preserve">Several different scenarios, where the </w:t>
-      </w:r>
-      <w:proofErr w:type="spellStart"/>
-      <w:r>
-        <w:rPr>
-          <w:rFonts w:ascii="Courier New" w:hAnsi="Courier New" w:cs="Courier New"/>
-        </w:rPr>
-        <w:t>ChapR</w:t>
-      </w:r>
-      <w:proofErr w:type="spellEnd"/>
-      <w:r>
-        <w:rPr>
-          <w:rFonts w:ascii="Courier New" w:hAnsi="Courier New" w:cs="Courier New"/>
-        </w:rPr>
-        <w:t xml:space="preserve"> saves the day each time</w:t>
+        <w:t>Flash through problems with dramatic music, then switch to the ChapR and all its glory with cheesy/cheerful music</w:t>
+      </w:r>
+    </w:p>
+    <w:p>
+      <w:pPr>
+        <w:spacing w:after="0" w:line="240" w:lineRule="auto"/>
+        <w:rPr>
+          <w:rFonts w:ascii="Courier New" w:hAnsi="Courier New" w:cs="Courier New"/>
+        </w:rPr>
+      </w:pPr>
+      <w:r>
+        <w:rPr>
+          <w:rFonts w:ascii="Courier New" w:hAnsi="Courier New" w:cs="Courier New"/>
+        </w:rPr>
+        <w:t>Several different scenarios, where the ChapR saves the day each time</w:t>
       </w:r>
     </w:p>
     <w:p>
@@ -378,23 +336,7 @@
           <w:rFonts w:ascii="Courier New" w:hAnsi="Courier New" w:cs="Courier New"/>
           <w:strike/>
         </w:rPr>
-        <w:t xml:space="preserve">Extolling the virtues of the </w:t>
-      </w:r>
-      <w:proofErr w:type="spellStart"/>
-      <w:r>
-        <w:rPr>
-          <w:rFonts w:ascii="Courier New" w:hAnsi="Courier New" w:cs="Courier New"/>
-          <w:strike/>
-        </w:rPr>
-        <w:t>ChapR</w:t>
-      </w:r>
-      <w:proofErr w:type="spellEnd"/>
-      <w:r>
-        <w:rPr>
-          <w:rFonts w:ascii="Courier New" w:hAnsi="Courier New" w:cs="Courier New"/>
-          <w:strike/>
-        </w:rPr>
-        <w:t>, flashing back to problems it has solved</w:t>
+        <w:t>Extolling the virtues of the ChapR, flashing back to problems it has solved</w:t>
       </w:r>
     </w:p>
     <w:p>
@@ -741,21 +683,7 @@
         <w:rPr>
           <w:rFonts w:ascii="Courier New" w:hAnsi="Courier New" w:cs="Courier New"/>
         </w:rPr>
-        <w:t xml:space="preserve">WIDE SHOT of the small FTC field set up under the skylight. </w:t>
-      </w:r>
-      <w:proofErr w:type="gramStart"/>
-      <w:r>
-        <w:rPr>
-          <w:rFonts w:ascii="Courier New" w:hAnsi="Courier New" w:cs="Courier New"/>
-        </w:rPr>
-        <w:t>Cluttered worktables in the background, with extra students standing around the field.</w:t>
-      </w:r>
-      <w:proofErr w:type="gramEnd"/>
-      <w:r>
-        <w:rPr>
-          <w:rFonts w:ascii="Courier New" w:hAnsi="Courier New" w:cs="Courier New"/>
-        </w:rPr>
-        <w:t xml:space="preserve"> </w:t>
+        <w:t xml:space="preserve">WIDE SHOT of the small FTC field set up under the skylight. Cluttered worktables in the background, with extra students standing around the field. </w:t>
       </w:r>
       <w:r>
         <w:rPr>
@@ -1197,21 +1125,7 @@
         <w:rPr>
           <w:rFonts w:ascii="Courier New" w:hAnsi="Courier New" w:cs="Courier New"/>
         </w:rPr>
-        <w:t>[</w:t>
-      </w:r>
-      <w:proofErr w:type="gramStart"/>
-      <w:r>
-        <w:rPr>
-          <w:rFonts w:ascii="Courier New" w:hAnsi="Courier New" w:cs="Courier New"/>
-        </w:rPr>
-        <w:t>shocked</w:t>
-      </w:r>
-      <w:proofErr w:type="gramEnd"/>
-      <w:r>
-        <w:rPr>
-          <w:rFonts w:ascii="Courier New" w:hAnsi="Courier New" w:cs="Courier New"/>
-        </w:rPr>
-        <w:t xml:space="preserve"> and grieving] </w:t>
+        <w:t xml:space="preserve">[shocked and grieving] </w:t>
       </w:r>
       <w:r>
         <w:rPr>
@@ -1233,21 +1147,7 @@
         <w:rPr>
           <w:rFonts w:ascii="Courier New" w:hAnsi="Courier New" w:cs="Courier New"/>
         </w:rPr>
-        <w:t>[</w:t>
-      </w:r>
-      <w:proofErr w:type="gramStart"/>
-      <w:r>
-        <w:rPr>
-          <w:rFonts w:ascii="Courier New" w:hAnsi="Courier New" w:cs="Courier New"/>
-        </w:rPr>
-        <w:t>sobs</w:t>
-      </w:r>
-      <w:proofErr w:type="gramEnd"/>
-      <w:r>
-        <w:rPr>
-          <w:rFonts w:ascii="Courier New" w:hAnsi="Courier New" w:cs="Courier New"/>
-        </w:rPr>
-        <w:t>]</w:t>
+        <w:t>[sobs]</w:t>
       </w:r>
     </w:p>
     <w:p>
@@ -1287,21 +1187,7 @@
         <w:rPr>
           <w:rFonts w:ascii="Courier New" w:hAnsi="Courier New" w:cs="Courier New"/>
         </w:rPr>
-        <w:t>[</w:t>
-      </w:r>
-      <w:proofErr w:type="gramStart"/>
-      <w:r>
-        <w:rPr>
-          <w:rFonts w:ascii="Courier New" w:hAnsi="Courier New" w:cs="Courier New"/>
-        </w:rPr>
-        <w:t>cheerful</w:t>
-      </w:r>
-      <w:proofErr w:type="gramEnd"/>
-      <w:r>
-        <w:rPr>
-          <w:rFonts w:ascii="Courier New" w:hAnsi="Courier New" w:cs="Courier New"/>
-        </w:rPr>
-        <w:t xml:space="preserve">] </w:t>
+        <w:t xml:space="preserve">[cheerful] </w:t>
       </w:r>
       <w:r>
         <w:rPr>
@@ -1428,21 +1314,7 @@
           <w:rFonts w:ascii="Courier New" w:hAnsi="Courier New" w:cs="Courier New"/>
         </w:rPr>
         <w:lastRenderedPageBreak/>
-        <w:t xml:space="preserve">MEDIUM SHOT from behind two programmers as they work on </w:t>
-      </w:r>
-      <w:proofErr w:type="spellStart"/>
-      <w:r>
-        <w:rPr>
-          <w:rFonts w:ascii="Courier New" w:hAnsi="Courier New" w:cs="Courier New"/>
-        </w:rPr>
-        <w:t>RobotC</w:t>
-      </w:r>
-      <w:proofErr w:type="spellEnd"/>
-      <w:r>
-        <w:rPr>
-          <w:rFonts w:ascii="Courier New" w:hAnsi="Courier New" w:cs="Courier New"/>
-        </w:rPr>
-        <w:t>. They are pulling up pop-up menus and debating back and forth as to how to get it working.</w:t>
+        <w:t>MEDIUM SHOT from behind two programmers as they work on RobotC. They are pulling up pop-up menus and debating back and forth as to how to get it working.</w:t>
       </w:r>
     </w:p>
     <w:p>
@@ -1576,30 +1448,8 @@
         <w:rPr>
           <w:rFonts w:ascii="Courier New" w:hAnsi="Courier New" w:cs="Courier New"/>
         </w:rPr>
-        <w:t>[</w:t>
-      </w:r>
-      <w:proofErr w:type="gramStart"/>
-      <w:r>
-        <w:rPr>
-          <w:rFonts w:ascii="Courier New" w:hAnsi="Courier New" w:cs="Courier New"/>
-        </w:rPr>
-        <w:t>slightly</w:t>
-      </w:r>
-      <w:proofErr w:type="gramEnd"/>
-      <w:r>
-        <w:rPr>
-          <w:rFonts w:ascii="Courier New" w:hAnsi="Courier New" w:cs="Courier New"/>
-        </w:rPr>
-        <w:t xml:space="preserve"> irritated] </w:t>
-      </w:r>
-      <w:proofErr w:type="gramStart"/>
-      <w:r>
-        <w:rPr>
-          <w:rFonts w:ascii="Courier New" w:hAnsi="Courier New" w:cs="Courier New"/>
-        </w:rPr>
-        <w:t>Of course.</w:t>
-      </w:r>
-      <w:proofErr w:type="gramEnd"/>
+        <w:t>[slightly irritated] Of course.</w:t>
+      </w:r>
     </w:p>
     <w:p>
       <w:pPr>
@@ -1688,21 +1538,7 @@
         <w:rPr>
           <w:rFonts w:ascii="Courier New" w:hAnsi="Courier New" w:cs="Courier New"/>
         </w:rPr>
-        <w:t>[</w:t>
-      </w:r>
-      <w:proofErr w:type="gramStart"/>
-      <w:r>
-        <w:rPr>
-          <w:rFonts w:ascii="Courier New" w:hAnsi="Courier New" w:cs="Courier New"/>
-        </w:rPr>
-        <w:t>irritated</w:t>
-      </w:r>
-      <w:proofErr w:type="gramEnd"/>
-      <w:r>
-        <w:rPr>
-          <w:rFonts w:ascii="Courier New" w:hAnsi="Courier New" w:cs="Courier New"/>
-        </w:rPr>
-        <w:t>] That’s what I did first.</w:t>
+        <w:t>[irritated] That’s what I did first.</w:t>
       </w:r>
     </w:p>
     <w:p>
@@ -1863,21 +1699,7 @@
         <w:rPr>
           <w:rFonts w:ascii="Courier New" w:hAnsi="Courier New" w:cs="Courier New"/>
         </w:rPr>
-        <w:t xml:space="preserve">No I don’t have </w:t>
-      </w:r>
-      <w:proofErr w:type="spellStart"/>
-      <w:r>
-        <w:rPr>
-          <w:rFonts w:ascii="Courier New" w:hAnsi="Courier New" w:cs="Courier New"/>
-        </w:rPr>
-        <w:t>RobotC</w:t>
-      </w:r>
-      <w:proofErr w:type="spellEnd"/>
-      <w:r>
-        <w:rPr>
-          <w:rFonts w:ascii="Courier New" w:hAnsi="Courier New" w:cs="Courier New"/>
-        </w:rPr>
-        <w:t>. Can we try a different USB BT device?</w:t>
+        <w:t>No I don’t have RobotC. Can we try a different USB BT device?</w:t>
       </w:r>
     </w:p>
     <w:p>
@@ -2012,21 +1834,7 @@
         <w:rPr>
           <w:rFonts w:ascii="Courier New" w:hAnsi="Courier New" w:cs="Courier New"/>
         </w:rPr>
-        <w:t>[</w:t>
-      </w:r>
-      <w:proofErr w:type="gramStart"/>
-      <w:r>
-        <w:rPr>
-          <w:rFonts w:ascii="Courier New" w:hAnsi="Courier New" w:cs="Courier New"/>
-        </w:rPr>
-        <w:t>frustrated</w:t>
-      </w:r>
-      <w:proofErr w:type="gramEnd"/>
-      <w:r>
-        <w:rPr>
-          <w:rFonts w:ascii="Courier New" w:hAnsi="Courier New" w:cs="Courier New"/>
-        </w:rPr>
-        <w:t>] I’m telling you, it was working when I-</w:t>
+        <w:t>[frustrated] I’m telling you, it was working when I-</w:t>
       </w:r>
     </w:p>
     <w:p>
@@ -2071,62 +1879,40 @@
         <w:rPr>
           <w:rFonts w:ascii="Courier New" w:hAnsi="Courier New" w:cs="Courier New"/>
         </w:rPr>
-        <w:t xml:space="preserve">Is </w:t>
-      </w:r>
-      <w:proofErr w:type="spellStart"/>
-      <w:r>
-        <w:rPr>
-          <w:rFonts w:ascii="Courier New" w:hAnsi="Courier New" w:cs="Courier New"/>
-        </w:rPr>
-        <w:t>RobotC</w:t>
-      </w:r>
-      <w:proofErr w:type="spellEnd"/>
-      <w:r>
-        <w:rPr>
-          <w:rFonts w:ascii="Courier New" w:hAnsi="Courier New" w:cs="Courier New"/>
-        </w:rPr>
-        <w:t xml:space="preserve"> giving you troubles?</w:t>
-      </w:r>
-    </w:p>
-    <w:p>
-      <w:pPr>
-        <w:pStyle w:val="ListParagraph"/>
-        <w:spacing w:after="0" w:line="240" w:lineRule="auto"/>
-        <w:ind w:left="1080"/>
-        <w:jc w:val="center"/>
-        <w:rPr>
-          <w:rFonts w:ascii="Courier New" w:hAnsi="Courier New" w:cs="Courier New"/>
-        </w:rPr>
-      </w:pPr>
-    </w:p>
-    <w:p>
-      <w:pPr>
-        <w:pStyle w:val="ListParagraph"/>
-        <w:spacing w:after="0" w:line="240" w:lineRule="auto"/>
-        <w:ind w:left="1080"/>
-        <w:rPr>
-          <w:rFonts w:ascii="Courier New" w:hAnsi="Courier New" w:cs="Courier New"/>
-        </w:rPr>
-      </w:pPr>
-      <w:r>
-        <w:rPr>
-          <w:rFonts w:ascii="Courier New" w:hAnsi="Courier New" w:cs="Courier New"/>
-        </w:rPr>
-        <w:t xml:space="preserve">CLOSE UP as the programmers </w:t>
-      </w:r>
-      <w:proofErr w:type="gramStart"/>
-      <w:r>
-        <w:rPr>
-          <w:rFonts w:ascii="Courier New" w:hAnsi="Courier New" w:cs="Courier New"/>
-        </w:rPr>
-        <w:t>turn</w:t>
-      </w:r>
-      <w:proofErr w:type="gramEnd"/>
-      <w:r>
-        <w:rPr>
-          <w:rFonts w:ascii="Courier New" w:hAnsi="Courier New" w:cs="Courier New"/>
-        </w:rPr>
-        <w:t xml:space="preserve"> to look at the camera.</w:t>
+        <w:t>Is RobotC giving you troubles?</w:t>
+      </w:r>
+    </w:p>
+    <w:p>
+      <w:pPr>
+        <w:pStyle w:val="ListParagraph"/>
+        <w:spacing w:after="0" w:line="240" w:lineRule="auto"/>
+        <w:ind w:left="1080"/>
+        <w:jc w:val="center"/>
+        <w:rPr>
+          <w:rFonts w:ascii="Courier New" w:hAnsi="Courier New" w:cs="Courier New"/>
+        </w:rPr>
+      </w:pPr>
+      <w:r>
+        <w:rPr>
+          <w:rFonts w:ascii="Courier New" w:hAnsi="Courier New" w:cs="Courier New"/>
+        </w:rPr>
+        <w:t>S</w:t>
+      </w:r>
+    </w:p>
+    <w:p>
+      <w:pPr>
+        <w:pStyle w:val="ListParagraph"/>
+        <w:spacing w:after="0" w:line="240" w:lineRule="auto"/>
+        <w:ind w:left="1080"/>
+        <w:rPr>
+          <w:rFonts w:ascii="Courier New" w:hAnsi="Courier New" w:cs="Courier New"/>
+        </w:rPr>
+      </w:pPr>
+      <w:r>
+        <w:rPr>
+          <w:rFonts w:ascii="Courier New" w:hAnsi="Courier New" w:cs="Courier New"/>
+        </w:rPr>
+        <w:t>CLOSE UP as the programmers turn to look at the camera.</w:t>
       </w:r>
     </w:p>
     <w:p>
@@ -2249,35 +2035,7 @@
           <w:rFonts w:ascii="Courier New" w:hAnsi="Courier New" w:cs="Courier New"/>
         </w:rPr>
         <w:lastRenderedPageBreak/>
-        <w:t>[</w:t>
-      </w:r>
-      <w:proofErr w:type="gramStart"/>
-      <w:r>
-        <w:rPr>
-          <w:rFonts w:ascii="Courier New" w:hAnsi="Courier New" w:cs="Courier New"/>
-        </w:rPr>
-        <w:t>mocking</w:t>
-      </w:r>
-      <w:proofErr w:type="gramEnd"/>
-      <w:r>
-        <w:rPr>
-          <w:rFonts w:ascii="Courier New" w:hAnsi="Courier New" w:cs="Courier New"/>
-        </w:rPr>
-        <w:t>] “This may take 30 seconds”. [</w:t>
-      </w:r>
-      <w:proofErr w:type="gramStart"/>
-      <w:r>
-        <w:rPr>
-          <w:rFonts w:ascii="Courier New" w:hAnsi="Courier New" w:cs="Courier New"/>
-        </w:rPr>
-        <w:t>irritated</w:t>
-      </w:r>
-      <w:proofErr w:type="gramEnd"/>
-      <w:r>
-        <w:rPr>
-          <w:rFonts w:ascii="Courier New" w:hAnsi="Courier New" w:cs="Courier New"/>
-        </w:rPr>
-        <w:t>] It’s been 30 seconds!</w:t>
+        <w:t>[mocking] “This may take 30 seconds”. [irritated] It’s been 30 seconds!</w:t>
       </w:r>
     </w:p>
     <w:p>
@@ -2355,21 +2113,7 @@
         <w:rPr>
           <w:rFonts w:ascii="Courier New" w:hAnsi="Courier New" w:cs="Courier New"/>
         </w:rPr>
-        <w:t>[</w:t>
-      </w:r>
-      <w:proofErr w:type="gramStart"/>
-      <w:r>
-        <w:rPr>
-          <w:rFonts w:ascii="Courier New" w:hAnsi="Courier New" w:cs="Courier New"/>
-        </w:rPr>
-        <w:t>impatiently</w:t>
-      </w:r>
-      <w:proofErr w:type="gramEnd"/>
-      <w:r>
-        <w:rPr>
-          <w:rFonts w:ascii="Courier New" w:hAnsi="Courier New" w:cs="Courier New"/>
-        </w:rPr>
-        <w:t xml:space="preserve"> muttering] Come on, come on. We have to get this tested before the next match…</w:t>
+        <w:t>[impatiently muttering] Come on, come on. We have to get this tested before the next match…</w:t>
       </w:r>
     </w:p>
     <w:p>
@@ -2435,44 +2179,8 @@
         <w:rPr>
           <w:rFonts w:ascii="Courier New" w:hAnsi="Courier New" w:cs="Courier New"/>
         </w:rPr>
-        <w:t>[</w:t>
-      </w:r>
-      <w:proofErr w:type="gramStart"/>
-      <w:r>
-        <w:rPr>
-          <w:rFonts w:ascii="Courier New" w:hAnsi="Courier New" w:cs="Courier New"/>
-        </w:rPr>
-        <w:t>slightly</w:t>
-      </w:r>
-      <w:proofErr w:type="gramEnd"/>
-      <w:r>
-        <w:rPr>
-          <w:rFonts w:ascii="Courier New" w:hAnsi="Courier New" w:cs="Courier New"/>
-        </w:rPr>
-        <w:t xml:space="preserve"> shrill] </w:t>
-      </w:r>
-      <w:proofErr w:type="gramStart"/>
-      <w:r>
-        <w:rPr>
-          <w:rFonts w:ascii="Courier New" w:hAnsi="Courier New" w:cs="Courier New"/>
-        </w:rPr>
-        <w:t>Low battery?!</w:t>
-      </w:r>
-      <w:proofErr w:type="gramEnd"/>
-      <w:r>
-        <w:rPr>
-          <w:rFonts w:ascii="Courier New" w:hAnsi="Courier New" w:cs="Courier New"/>
-        </w:rPr>
-        <w:t xml:space="preserve"> </w:t>
-      </w:r>
-      <w:proofErr w:type="gramStart"/>
-      <w:r>
-        <w:rPr>
-          <w:rFonts w:ascii="Courier New" w:hAnsi="Courier New" w:cs="Courier New"/>
-        </w:rPr>
-        <w:t>Now?</w:t>
-      </w:r>
-      <w:proofErr w:type="gramEnd"/>
+        <w:t>[slightly shrill] Low battery?! Now?</w:t>
+      </w:r>
     </w:p>
     <w:p>
       <w:pPr>
@@ -2607,21 +2315,7 @@
         <w:rPr>
           <w:rFonts w:ascii="Courier New" w:hAnsi="Courier New" w:cs="Courier New"/>
         </w:rPr>
-        <w:t xml:space="preserve">CLOSE UP of </w:t>
-      </w:r>
-      <w:proofErr w:type="spellStart"/>
-      <w:r>
-        <w:rPr>
-          <w:rFonts w:ascii="Courier New" w:hAnsi="Courier New" w:cs="Courier New"/>
-        </w:rPr>
-        <w:t>ChapR</w:t>
-      </w:r>
-      <w:proofErr w:type="spellEnd"/>
-      <w:r>
-        <w:rPr>
-          <w:rFonts w:ascii="Courier New" w:hAnsi="Courier New" w:cs="Courier New"/>
-        </w:rPr>
-        <w:t xml:space="preserve"> with blank background.</w:t>
+        <w:t>CLOSE UP of ChapR with blank background.</w:t>
       </w:r>
     </w:p>
     <w:p>
@@ -2662,21 +2356,7 @@
         <w:rPr>
           <w:rFonts w:ascii="Courier New" w:hAnsi="Courier New" w:cs="Courier New"/>
         </w:rPr>
-        <w:t xml:space="preserve">Well, the </w:t>
-      </w:r>
-      <w:proofErr w:type="spellStart"/>
-      <w:r>
-        <w:rPr>
-          <w:rFonts w:ascii="Courier New" w:hAnsi="Courier New" w:cs="Courier New"/>
-        </w:rPr>
-        <w:t>ChapR</w:t>
-      </w:r>
-      <w:proofErr w:type="spellEnd"/>
-      <w:r>
-        <w:rPr>
-          <w:rFonts w:ascii="Courier New" w:hAnsi="Courier New" w:cs="Courier New"/>
-        </w:rPr>
-        <w:t xml:space="preserve"> is the thing for</w:t>
+        <w:t>Well, the ChapR is the thing for</w:t>
       </w:r>
       <w:r>
         <w:rPr>
@@ -2713,35 +2393,7 @@
         <w:rPr>
           <w:rFonts w:ascii="Courier New" w:hAnsi="Courier New" w:cs="Courier New"/>
         </w:rPr>
-        <w:t xml:space="preserve">CLOSE UP of the </w:t>
-      </w:r>
-      <w:proofErr w:type="spellStart"/>
-      <w:r>
-        <w:rPr>
-          <w:rFonts w:ascii="Courier New" w:hAnsi="Courier New" w:cs="Courier New"/>
-        </w:rPr>
-        <w:t>ChapR</w:t>
-      </w:r>
-      <w:proofErr w:type="spellEnd"/>
-      <w:r>
-        <w:rPr>
-          <w:rFonts w:ascii="Courier New" w:hAnsi="Courier New" w:cs="Courier New"/>
-        </w:rPr>
-        <w:t xml:space="preserve"> from a new angle as the various features </w:t>
-      </w:r>
-      <w:proofErr w:type="gramStart"/>
-      <w:r>
-        <w:rPr>
-          <w:rFonts w:ascii="Courier New" w:hAnsi="Courier New" w:cs="Courier New"/>
-        </w:rPr>
-        <w:t>appear</w:t>
-      </w:r>
-      <w:proofErr w:type="gramEnd"/>
-      <w:r>
-        <w:rPr>
-          <w:rFonts w:ascii="Courier New" w:hAnsi="Courier New" w:cs="Courier New"/>
-        </w:rPr>
-        <w:t xml:space="preserve"> on screen around it as they are described by </w:t>
+        <w:t xml:space="preserve">CLOSE UP of the ChapR from a new angle as the various features appear on screen around it as they are described by </w:t>
       </w:r>
       <w:r>
         <w:rPr>
@@ -2794,21 +2446,7 @@
         <w:rPr>
           <w:rFonts w:ascii="Courier New" w:hAnsi="Courier New" w:cs="Courier New"/>
         </w:rPr>
-        <w:t xml:space="preserve">The </w:t>
-      </w:r>
-      <w:proofErr w:type="spellStart"/>
-      <w:r>
-        <w:rPr>
-          <w:rFonts w:ascii="Courier New" w:hAnsi="Courier New" w:cs="Courier New"/>
-        </w:rPr>
-        <w:t>ChapR</w:t>
-      </w:r>
-      <w:proofErr w:type="spellEnd"/>
-      <w:r>
-        <w:rPr>
-          <w:rFonts w:ascii="Courier New" w:hAnsi="Courier New" w:cs="Courier New"/>
-        </w:rPr>
-        <w:t xml:space="preserve"> is small, light and portable. It fits into a pocket so the drive team can carry it around for drive practice anywhere.</w:t>
+        <w:t>The ChapR is small, light and portable. It fits into a pocket so the drive team can carry it around for drive practice anywhere.</w:t>
       </w:r>
     </w:p>
     <w:p>
@@ -2875,35 +2513,7 @@
         <w:rPr>
           <w:rFonts w:ascii="Courier New" w:hAnsi="Courier New" w:cs="Courier New"/>
         </w:rPr>
-        <w:t>[</w:t>
-      </w:r>
-      <w:proofErr w:type="gramStart"/>
-      <w:r>
-        <w:rPr>
-          <w:rFonts w:ascii="Courier New" w:hAnsi="Courier New" w:cs="Courier New"/>
-        </w:rPr>
-        <w:t>excitedly</w:t>
-      </w:r>
-      <w:proofErr w:type="gramEnd"/>
-      <w:r>
-        <w:rPr>
-          <w:rFonts w:ascii="Courier New" w:hAnsi="Courier New" w:cs="Courier New"/>
-        </w:rPr>
-        <w:t xml:space="preserve">, but not obviously fake] The </w:t>
-      </w:r>
-      <w:proofErr w:type="spellStart"/>
-      <w:r>
-        <w:rPr>
-          <w:rFonts w:ascii="Courier New" w:hAnsi="Courier New" w:cs="Courier New"/>
-        </w:rPr>
-        <w:t>ChapR</w:t>
-      </w:r>
-      <w:proofErr w:type="spellEnd"/>
-      <w:r>
-        <w:rPr>
-          <w:rFonts w:ascii="Courier New" w:hAnsi="Courier New" w:cs="Courier New"/>
-        </w:rPr>
-        <w:t xml:space="preserve"> remembers the brick it last paired with so it connects instantly.</w:t>
+        <w:t>[excitedly, but not obviously fake] The ChapR remembers the brick it last paired with so it connects instantly.</w:t>
       </w:r>
     </w:p>
     <w:p>
@@ -2970,35 +2580,7 @@
         <w:rPr>
           <w:rFonts w:ascii="Courier New" w:hAnsi="Courier New" w:cs="Courier New"/>
         </w:rPr>
-        <w:t>[</w:t>
-      </w:r>
-      <w:proofErr w:type="gramStart"/>
-      <w:r>
-        <w:rPr>
-          <w:rFonts w:ascii="Courier New" w:hAnsi="Courier New" w:cs="Courier New"/>
-        </w:rPr>
-        <w:t>not</w:t>
-      </w:r>
-      <w:proofErr w:type="gramEnd"/>
-      <w:r>
-        <w:rPr>
-          <w:rFonts w:ascii="Courier New" w:hAnsi="Courier New" w:cs="Courier New"/>
-        </w:rPr>
-        <w:t xml:space="preserve"> sarcastic at all] With WFS release, the </w:t>
-      </w:r>
-      <w:proofErr w:type="spellStart"/>
-      <w:r>
-        <w:rPr>
-          <w:rFonts w:ascii="Courier New" w:hAnsi="Courier New" w:cs="Courier New"/>
-        </w:rPr>
-        <w:t>ChapR</w:t>
-      </w:r>
-      <w:proofErr w:type="spellEnd"/>
-      <w:r>
-        <w:rPr>
-          <w:rFonts w:ascii="Courier New" w:hAnsi="Courier New" w:cs="Courier New"/>
-        </w:rPr>
-        <w:t xml:space="preserve"> can run any program already downloaded to the NXT, for convenient testing and demoing on the go.</w:t>
+        <w:t>[not sarcastic at all] With WFS release, the ChapR can run any program already downloaded to the NXT, for convenient testing and demoing on the go.</w:t>
       </w:r>
     </w:p>
     <w:p>
@@ -3048,21 +2630,7 @@
         <w:rPr>
           <w:rFonts w:ascii="Courier New" w:hAnsi="Courier New" w:cs="Courier New"/>
         </w:rPr>
-        <w:t xml:space="preserve">, PROGRAMMER 1 and RACHEL standing around the Pi Rho robot. RACHEL is holding the </w:t>
-      </w:r>
-      <w:proofErr w:type="spellStart"/>
-      <w:r>
-        <w:rPr>
-          <w:rFonts w:ascii="Courier New" w:hAnsi="Courier New" w:cs="Courier New"/>
-        </w:rPr>
-        <w:t>ChapR</w:t>
-      </w:r>
-      <w:proofErr w:type="spellEnd"/>
-      <w:r>
-        <w:rPr>
-          <w:rFonts w:ascii="Courier New" w:hAnsi="Courier New" w:cs="Courier New"/>
-        </w:rPr>
-        <w:t>, and turns it on.</w:t>
+        <w:t>, PROGRAMMER 1 and RACHEL standing around the Pi Rho robot. RACHEL is holding the ChapR, and turns it on.</w:t>
       </w:r>
     </w:p>
     <w:p>
@@ -3086,49 +2654,7 @@
         <w:rPr>
           <w:rFonts w:ascii="Courier New" w:hAnsi="Courier New" w:cs="Courier New"/>
         </w:rPr>
-        <w:t xml:space="preserve">CLOSE UP of the </w:t>
-      </w:r>
-      <w:proofErr w:type="spellStart"/>
-      <w:r>
-        <w:rPr>
-          <w:rFonts w:ascii="Courier New" w:hAnsi="Courier New" w:cs="Courier New"/>
-        </w:rPr>
-        <w:t>ChapR</w:t>
-      </w:r>
-      <w:proofErr w:type="spellEnd"/>
-      <w:r>
-        <w:rPr>
-          <w:rFonts w:ascii="Courier New" w:hAnsi="Courier New" w:cs="Courier New"/>
-        </w:rPr>
-        <w:t xml:space="preserve"> as it boots, lights flickering. The </w:t>
-      </w:r>
-      <w:proofErr w:type="spellStart"/>
-      <w:r>
-        <w:rPr>
-          <w:rFonts w:ascii="Courier New" w:hAnsi="Courier New" w:cs="Courier New"/>
-        </w:rPr>
-        <w:t>ChapR</w:t>
-      </w:r>
-      <w:proofErr w:type="spellEnd"/>
-      <w:r>
-        <w:rPr>
-          <w:rFonts w:ascii="Courier New" w:hAnsi="Courier New" w:cs="Courier New"/>
-        </w:rPr>
-        <w:t xml:space="preserve"> connects to the Pi Rho robot and </w:t>
-      </w:r>
-      <w:proofErr w:type="spellStart"/>
-      <w:r>
-        <w:rPr>
-          <w:rFonts w:ascii="Courier New" w:hAnsi="Courier New" w:cs="Courier New"/>
-        </w:rPr>
-        <w:t>squeeps</w:t>
-      </w:r>
-      <w:proofErr w:type="spellEnd"/>
-      <w:r>
-        <w:rPr>
-          <w:rFonts w:ascii="Courier New" w:hAnsi="Courier New" w:cs="Courier New"/>
-        </w:rPr>
-        <w:t xml:space="preserve">. PROGRAMMER 1 hands a controller to RACHEL, who plugs in a controller and hands it to </w:t>
+        <w:t xml:space="preserve">CLOSE UP of the ChapR as it boots, lights flickering. The ChapR connects to the Pi Rho robot and squeeps. PROGRAMMER 1 hands a controller to RACHEL, who plugs in a controller and hands it to </w:t>
       </w:r>
       <w:r>
         <w:rPr>
@@ -3205,30 +2731,8 @@
         <w:rPr>
           <w:rFonts w:ascii="Courier New" w:hAnsi="Courier New" w:cs="Courier New"/>
         </w:rPr>
-        <w:t xml:space="preserve">Chap on, chap off. </w:t>
-      </w:r>
-      <w:proofErr w:type="gramStart"/>
-      <w:r>
-        <w:rPr>
-          <w:rFonts w:ascii="Courier New" w:hAnsi="Courier New" w:cs="Courier New"/>
-        </w:rPr>
-        <w:t xml:space="preserve">The </w:t>
-      </w:r>
-      <w:proofErr w:type="spellStart"/>
-      <w:r>
-        <w:rPr>
-          <w:rFonts w:ascii="Courier New" w:hAnsi="Courier New" w:cs="Courier New"/>
-        </w:rPr>
-        <w:t>ChapR</w:t>
-      </w:r>
-      <w:proofErr w:type="spellEnd"/>
-      <w:r>
-        <w:rPr>
-          <w:rFonts w:ascii="Courier New" w:hAnsi="Courier New" w:cs="Courier New"/>
-        </w:rPr>
-        <w:t>.</w:t>
-      </w:r>
-      <w:proofErr w:type="gramEnd"/>
+        <w:t>Chap on, chap off. The ChapR.</w:t>
+      </w:r>
     </w:p>
     <w:p>
       <w:pPr>
@@ -3264,28 +2768,12 @@
           <w:rFonts w:ascii="Courier New" w:hAnsi="Courier New" w:cs="Courier New"/>
         </w:rPr>
       </w:pPr>
-      <w:proofErr w:type="gramStart"/>
-      <w:r>
-        <w:rPr>
-          <w:rFonts w:ascii="Courier New" w:hAnsi="Courier New" w:cs="Courier New"/>
-        </w:rPr>
-        <w:t xml:space="preserve">Affordable and dependable, the </w:t>
-      </w:r>
-      <w:proofErr w:type="spellStart"/>
-      <w:r>
-        <w:rPr>
-          <w:rFonts w:ascii="Courier New" w:hAnsi="Courier New" w:cs="Courier New"/>
-        </w:rPr>
-        <w:t>ChapR</w:t>
-      </w:r>
-      <w:proofErr w:type="spellEnd"/>
-      <w:r>
-        <w:rPr>
-          <w:rFonts w:ascii="Courier New" w:hAnsi="Courier New" w:cs="Courier New"/>
-        </w:rPr>
-        <w:t>.</w:t>
-      </w:r>
-      <w:proofErr w:type="gramEnd"/>
+      <w:r>
+        <w:rPr>
+          <w:rFonts w:ascii="Courier New" w:hAnsi="Courier New" w:cs="Courier New"/>
+        </w:rPr>
+        <w:t>Affordable and dependable, the ChapR.</w:t>
+      </w:r>
     </w:p>
     <w:p>
       <w:pPr>
@@ -3309,21 +2797,7 @@
         <w:rPr>
           <w:rFonts w:ascii="Courier New" w:hAnsi="Courier New" w:cs="Courier New"/>
         </w:rPr>
-        <w:t xml:space="preserve">BLACK SCREEN closes in on the </w:t>
-      </w:r>
-      <w:proofErr w:type="spellStart"/>
-      <w:r>
-        <w:rPr>
-          <w:rFonts w:ascii="Courier New" w:hAnsi="Courier New" w:cs="Courier New"/>
-        </w:rPr>
-        <w:t>ChapR</w:t>
-      </w:r>
-      <w:proofErr w:type="spellEnd"/>
-      <w:r>
-        <w:rPr>
-          <w:rFonts w:ascii="Courier New" w:hAnsi="Courier New" w:cs="Courier New"/>
-        </w:rPr>
-        <w:t>.</w:t>
+        <w:t>BLACK SCREEN closes in on the ChapR.</w:t>
       </w:r>
     </w:p>
     <w:p>
@@ -3365,16 +2839,8 @@
         <w:rPr>
           <w:rFonts w:ascii="Courier New" w:hAnsi="Courier New" w:cs="Courier New"/>
         </w:rPr>
-        <w:t>*</w:t>
-      </w:r>
-      <w:proofErr w:type="spellStart"/>
-      <w:r>
-        <w:rPr>
-          <w:rFonts w:ascii="Courier New" w:hAnsi="Courier New" w:cs="Courier New"/>
-        </w:rPr>
-        <w:t>squeep</w:t>
-      </w:r>
-      <w:proofErr w:type="spellEnd"/>
+        <w:t>*squeep</w:t>
+      </w:r>
     </w:p>
     <w:p>
       <w:pPr>
@@ -3520,21 +2986,7 @@
         <w:rPr>
           <w:rFonts w:ascii="Courier New" w:hAnsi="Courier New" w:cs="Courier New"/>
         </w:rPr>
-        <w:t xml:space="preserve"> Scenario (</w:t>
-      </w:r>
-      <w:proofErr w:type="spellStart"/>
-      <w:r>
-        <w:rPr>
-          <w:rFonts w:ascii="Courier New" w:hAnsi="Courier New" w:cs="Courier New"/>
-        </w:rPr>
-        <w:t>RobotC</w:t>
-      </w:r>
-      <w:proofErr w:type="spellEnd"/>
-      <w:r>
-        <w:rPr>
-          <w:rFonts w:ascii="Courier New" w:hAnsi="Courier New" w:cs="Courier New"/>
-        </w:rPr>
-        <w:t xml:space="preserve"> connection problems)</w:t>
+        <w:t xml:space="preserve"> Scenario (RobotC connection problems)</w:t>
       </w:r>
       <w:r>
         <w:rPr>
@@ -3566,21 +3018,7 @@
         <w:rPr>
           <w:rFonts w:ascii="Courier New" w:hAnsi="Courier New" w:cs="Courier New"/>
         </w:rPr>
-        <w:t xml:space="preserve">“Is </w:t>
-      </w:r>
-      <w:proofErr w:type="spellStart"/>
-      <w:r>
-        <w:rPr>
-          <w:rFonts w:ascii="Courier New" w:hAnsi="Courier New" w:cs="Courier New"/>
-        </w:rPr>
-        <w:t>RobotC</w:t>
-      </w:r>
-      <w:proofErr w:type="spellEnd"/>
-      <w:r>
-        <w:rPr>
-          <w:rFonts w:ascii="Courier New" w:hAnsi="Courier New" w:cs="Courier New"/>
-        </w:rPr>
-        <w:t xml:space="preserve"> giving you troubles?”</w:t>
+        <w:t>“Is RobotC giving you troubles?”</w:t>
       </w:r>
     </w:p>
     <w:p>
@@ -3599,16 +3037,8 @@
         <w:rPr>
           <w:rFonts w:ascii="Courier New" w:hAnsi="Courier New" w:cs="Courier New"/>
         </w:rPr>
-        <w:t xml:space="preserve">BT problems with the </w:t>
-      </w:r>
-      <w:proofErr w:type="spellStart"/>
-      <w:r>
-        <w:rPr>
-          <w:rFonts w:ascii="Courier New" w:hAnsi="Courier New" w:cs="Courier New"/>
-        </w:rPr>
-        <w:t>oS</w:t>
-      </w:r>
-      <w:proofErr w:type="spellEnd"/>
+        <w:t>BT problems with the oS</w:t>
+      </w:r>
     </w:p>
     <w:p>
       <w:pPr>
@@ -3690,14 +3120,12 @@
           <w:rFonts w:ascii="Courier New" w:hAnsi="Courier New" w:cs="Courier New"/>
         </w:rPr>
       </w:pPr>
-      <w:proofErr w:type="gramStart"/>
       <w:r>
         <w:rPr>
           <w:rFonts w:ascii="Courier New" w:hAnsi="Courier New" w:cs="Courier New"/>
         </w:rPr>
         <w:t>Someone trying to get the robot up and running quickly.</w:t>
       </w:r>
-      <w:proofErr w:type="gramEnd"/>
       <w:r>
         <w:rPr>
           <w:rFonts w:ascii="Courier New" w:hAnsi="Courier New" w:cs="Courier New"/>
@@ -3738,77 +3166,7 @@
         <w:rPr>
           <w:rFonts w:ascii="Courier New" w:hAnsi="Courier New" w:cs="Courier New"/>
         </w:rPr>
-        <w:t xml:space="preserve">Each person tells about the part of the </w:t>
-      </w:r>
-      <w:proofErr w:type="spellStart"/>
-      <w:r>
-        <w:rPr>
-          <w:rFonts w:ascii="Courier New" w:hAnsi="Courier New" w:cs="Courier New"/>
-        </w:rPr>
-        <w:t>ChapR</w:t>
-      </w:r>
-      <w:proofErr w:type="spellEnd"/>
-      <w:r>
-        <w:rPr>
-          <w:rFonts w:ascii="Courier New" w:hAnsi="Courier New" w:cs="Courier New"/>
-        </w:rPr>
-        <w:t xml:space="preserve"> that fixes their problem. Then the </w:t>
-      </w:r>
-      <w:proofErr w:type="spellStart"/>
-      <w:r>
-        <w:rPr>
-          <w:rFonts w:ascii="Courier New" w:hAnsi="Courier New" w:cs="Courier New"/>
-        </w:rPr>
-        <w:t>ChapR</w:t>
-      </w:r>
-      <w:proofErr w:type="spellEnd"/>
-      <w:r>
-        <w:rPr>
-          <w:rFonts w:ascii="Courier New" w:hAnsi="Courier New" w:cs="Courier New"/>
-        </w:rPr>
-        <w:t xml:space="preserve"> runs once, </w:t>
-      </w:r>
-      <w:proofErr w:type="spellStart"/>
-      <w:r>
-        <w:rPr>
-          <w:rFonts w:ascii="Courier New" w:hAnsi="Courier New" w:cs="Courier New"/>
-        </w:rPr>
-        <w:t>squeeps</w:t>
-      </w:r>
-      <w:proofErr w:type="spellEnd"/>
-      <w:r>
-        <w:rPr>
-          <w:rFonts w:ascii="Courier New" w:hAnsi="Courier New" w:cs="Courier New"/>
-        </w:rPr>
-        <w:t xml:space="preserve"> and connects instantly. The disembodied voice comes back with the slogan and “see chapr.weebly.com for details”. Music plays, then black falls, the circle centers on the </w:t>
-      </w:r>
-      <w:proofErr w:type="spellStart"/>
-      <w:r>
-        <w:rPr>
-          <w:rFonts w:ascii="Courier New" w:hAnsi="Courier New" w:cs="Courier New"/>
-        </w:rPr>
-        <w:t>ChapR</w:t>
-      </w:r>
-      <w:proofErr w:type="spellEnd"/>
-      <w:r>
-        <w:rPr>
-          <w:rFonts w:ascii="Courier New" w:hAnsi="Courier New" w:cs="Courier New"/>
-        </w:rPr>
-        <w:t xml:space="preserve">, which </w:t>
-      </w:r>
-      <w:proofErr w:type="spellStart"/>
-      <w:r>
-        <w:rPr>
-          <w:rFonts w:ascii="Courier New" w:hAnsi="Courier New" w:cs="Courier New"/>
-        </w:rPr>
-        <w:t>squeeps</w:t>
-      </w:r>
-      <w:proofErr w:type="spellEnd"/>
-      <w:r>
-        <w:rPr>
-          <w:rFonts w:ascii="Courier New" w:hAnsi="Courier New" w:cs="Courier New"/>
-        </w:rPr>
-        <w:t xml:space="preserve"> again before the screen goes black.</w:t>
+        <w:t>Each person tells about the part of the ChapR that fixes their problem. Then the ChapR runs once, squeeps and connects instantly. The disembodied voice comes back with the slogan and “see chapr.weebly.com for details”. Music plays, then black falls, the circle centers on the ChapR, which squeeps again before the screen goes black.</w:t>
       </w:r>
     </w:p>
     <w:p>
@@ -3877,7 +3235,7 @@
             <w:rPr>
               <w:noProof/>
             </w:rPr>
-            <w:t>6</w:t>
+            <w:t>5</w:t>
           </w:r>
         </w:fldSimple>
       </w:p>
@@ -3925,19 +3283,11 @@
         <w:rFonts w:ascii="Courier New" w:hAnsi="Courier New" w:cs="Courier New"/>
       </w:rPr>
     </w:pPr>
-    <w:proofErr w:type="spellStart"/>
     <w:r>
       <w:rPr>
         <w:rFonts w:ascii="Courier New" w:hAnsi="Courier New" w:cs="Courier New"/>
       </w:rPr>
-      <w:t>ChapR</w:t>
-    </w:r>
-    <w:proofErr w:type="spellEnd"/>
-    <w:r>
-      <w:rPr>
-        <w:rFonts w:ascii="Courier New" w:hAnsi="Courier New" w:cs="Courier New"/>
-      </w:rPr>
-      <w:t xml:space="preserve"> Commercial</w:t>
+      <w:t>ChapR Commercial</w:t>
     </w:r>
     <w:r>
       <w:rPr>

</xml_diff>

<commit_message>
Added the new 3rd scene (shot on 5/22).
</commit_message>
<xml_diff>
--- a/ChaprSVN/Promo/Script v2.docx
+++ b/ChaprSVN/Promo/Script v2.docx
@@ -306,21 +306,63 @@
         <w:rPr>
           <w:rFonts w:ascii="Courier New" w:hAnsi="Courier New" w:cs="Courier New"/>
         </w:rPr>
-        <w:t>Flash through problems with dramatic music, then switch to the ChapR and all its glory with cheesy/cheerful music</w:t>
-      </w:r>
-    </w:p>
-    <w:p>
-      <w:pPr>
-        <w:spacing w:after="0" w:line="240" w:lineRule="auto"/>
-        <w:rPr>
-          <w:rFonts w:ascii="Courier New" w:hAnsi="Courier New" w:cs="Courier New"/>
-        </w:rPr>
-      </w:pPr>
-      <w:r>
-        <w:rPr>
-          <w:rFonts w:ascii="Courier New" w:hAnsi="Courier New" w:cs="Courier New"/>
-        </w:rPr>
-        <w:t>Several different scenarios, where the ChapR saves the day each time</w:t>
+        <w:t xml:space="preserve">Flash through problems with dramatic music, </w:t>
+      </w:r>
+      <w:proofErr w:type="gramStart"/>
+      <w:r>
+        <w:rPr>
+          <w:rFonts w:ascii="Courier New" w:hAnsi="Courier New" w:cs="Courier New"/>
+        </w:rPr>
+        <w:t>then</w:t>
+      </w:r>
+      <w:proofErr w:type="gramEnd"/>
+      <w:r>
+        <w:rPr>
+          <w:rFonts w:ascii="Courier New" w:hAnsi="Courier New" w:cs="Courier New"/>
+        </w:rPr>
+        <w:t xml:space="preserve"> switch to the </w:t>
+      </w:r>
+      <w:proofErr w:type="spellStart"/>
+      <w:r>
+        <w:rPr>
+          <w:rFonts w:ascii="Courier New" w:hAnsi="Courier New" w:cs="Courier New"/>
+        </w:rPr>
+        <w:t>ChapR</w:t>
+      </w:r>
+      <w:proofErr w:type="spellEnd"/>
+      <w:r>
+        <w:rPr>
+          <w:rFonts w:ascii="Courier New" w:hAnsi="Courier New" w:cs="Courier New"/>
+        </w:rPr>
+        <w:t xml:space="preserve"> and all its glory with cheesy/cheerful music</w:t>
+      </w:r>
+    </w:p>
+    <w:p>
+      <w:pPr>
+        <w:spacing w:after="0" w:line="240" w:lineRule="auto"/>
+        <w:rPr>
+          <w:rFonts w:ascii="Courier New" w:hAnsi="Courier New" w:cs="Courier New"/>
+        </w:rPr>
+      </w:pPr>
+      <w:r>
+        <w:rPr>
+          <w:rFonts w:ascii="Courier New" w:hAnsi="Courier New" w:cs="Courier New"/>
+        </w:rPr>
+        <w:t xml:space="preserve">Several different scenarios, where the </w:t>
+      </w:r>
+      <w:proofErr w:type="spellStart"/>
+      <w:r>
+        <w:rPr>
+          <w:rFonts w:ascii="Courier New" w:hAnsi="Courier New" w:cs="Courier New"/>
+        </w:rPr>
+        <w:t>ChapR</w:t>
+      </w:r>
+      <w:proofErr w:type="spellEnd"/>
+      <w:r>
+        <w:rPr>
+          <w:rFonts w:ascii="Courier New" w:hAnsi="Courier New" w:cs="Courier New"/>
+        </w:rPr>
+        <w:t xml:space="preserve"> saves the day each time</w:t>
       </w:r>
     </w:p>
     <w:p>
@@ -336,7 +378,23 @@
           <w:rFonts w:ascii="Courier New" w:hAnsi="Courier New" w:cs="Courier New"/>
           <w:strike/>
         </w:rPr>
-        <w:t>Extolling the virtues of the ChapR, flashing back to problems it has solved</w:t>
+        <w:t xml:space="preserve">Extolling the virtues of the </w:t>
+      </w:r>
+      <w:proofErr w:type="spellStart"/>
+      <w:r>
+        <w:rPr>
+          <w:rFonts w:ascii="Courier New" w:hAnsi="Courier New" w:cs="Courier New"/>
+          <w:strike/>
+        </w:rPr>
+        <w:t>ChapR</w:t>
+      </w:r>
+      <w:proofErr w:type="spellEnd"/>
+      <w:r>
+        <w:rPr>
+          <w:rFonts w:ascii="Courier New" w:hAnsi="Courier New" w:cs="Courier New"/>
+          <w:strike/>
+        </w:rPr>
+        <w:t>, flashing back to problems it has solved</w:t>
       </w:r>
     </w:p>
     <w:p>
@@ -397,6 +455,20 @@
         <w:rPr>
           <w:rFonts w:ascii="Courier New" w:hAnsi="Courier New" w:cs="Courier New"/>
         </w:rPr>
+        <w:t>*Scene 1</w:t>
+      </w:r>
+    </w:p>
+    <w:p>
+      <w:pPr>
+        <w:spacing w:after="0" w:line="240" w:lineRule="auto"/>
+        <w:rPr>
+          <w:rFonts w:ascii="Courier New" w:hAnsi="Courier New" w:cs="Courier New"/>
+        </w:rPr>
+      </w:pPr>
+      <w:r>
+        <w:rPr>
+          <w:rFonts w:ascii="Courier New" w:hAnsi="Courier New" w:cs="Courier New"/>
+        </w:rPr>
         <w:t>PI RHO DRIVER 2 –</w:t>
       </w:r>
     </w:p>
@@ -407,14 +479,6 @@
           <w:rFonts w:ascii="Courier New" w:hAnsi="Courier New" w:cs="Courier New"/>
         </w:rPr>
       </w:pPr>
-    </w:p>
-    <w:p>
-      <w:pPr>
-        <w:spacing w:after="0" w:line="240" w:lineRule="auto"/>
-        <w:rPr>
-          <w:rFonts w:ascii="Courier New" w:hAnsi="Courier New" w:cs="Courier New"/>
-        </w:rPr>
-      </w:pPr>
       <w:r>
         <w:rPr>
           <w:rFonts w:ascii="Courier New" w:hAnsi="Courier New" w:cs="Courier New"/>
@@ -429,14 +493,6 @@
           <w:rFonts w:ascii="Courier New" w:hAnsi="Courier New" w:cs="Courier New"/>
         </w:rPr>
       </w:pPr>
-    </w:p>
-    <w:p>
-      <w:pPr>
-        <w:spacing w:after="0" w:line="240" w:lineRule="auto"/>
-        <w:rPr>
-          <w:rFonts w:ascii="Courier New" w:hAnsi="Courier New" w:cs="Courier New"/>
-        </w:rPr>
-      </w:pPr>
       <w:r>
         <w:rPr>
           <w:rFonts w:ascii="Courier New" w:hAnsi="Courier New" w:cs="Courier New"/>
@@ -451,14 +507,6 @@
           <w:rFonts w:ascii="Courier New" w:hAnsi="Courier New" w:cs="Courier New"/>
         </w:rPr>
       </w:pPr>
-    </w:p>
-    <w:p>
-      <w:pPr>
-        <w:spacing w:after="0" w:line="240" w:lineRule="auto"/>
-        <w:rPr>
-          <w:rFonts w:ascii="Courier New" w:hAnsi="Courier New" w:cs="Courier New"/>
-        </w:rPr>
-      </w:pPr>
       <w:r>
         <w:rPr>
           <w:rFonts w:ascii="Courier New" w:hAnsi="Courier New" w:cs="Courier New"/>
@@ -473,14 +521,6 @@
           <w:rFonts w:ascii="Courier New" w:hAnsi="Courier New" w:cs="Courier New"/>
         </w:rPr>
       </w:pPr>
-    </w:p>
-    <w:p>
-      <w:pPr>
-        <w:spacing w:after="0" w:line="240" w:lineRule="auto"/>
-        <w:rPr>
-          <w:rFonts w:ascii="Courier New" w:hAnsi="Courier New" w:cs="Courier New"/>
-        </w:rPr>
-      </w:pPr>
       <w:r>
         <w:rPr>
           <w:rFonts w:ascii="Courier New" w:hAnsi="Courier New" w:cs="Courier New"/>
@@ -507,6 +547,20 @@
         <w:rPr>
           <w:rFonts w:ascii="Courier New" w:hAnsi="Courier New" w:cs="Courier New"/>
         </w:rPr>
+        <w:t>*Scene 2</w:t>
+      </w:r>
+    </w:p>
+    <w:p>
+      <w:pPr>
+        <w:spacing w:after="0" w:line="240" w:lineRule="auto"/>
+        <w:rPr>
+          <w:rFonts w:ascii="Courier New" w:hAnsi="Courier New" w:cs="Courier New"/>
+        </w:rPr>
+      </w:pPr>
+      <w:r>
+        <w:rPr>
+          <w:rFonts w:ascii="Courier New" w:hAnsi="Courier New" w:cs="Courier New"/>
+        </w:rPr>
         <w:t>PROGRAMMER 1 –</w:t>
       </w:r>
     </w:p>
@@ -517,14 +571,6 @@
           <w:rFonts w:ascii="Courier New" w:hAnsi="Courier New" w:cs="Courier New"/>
         </w:rPr>
       </w:pPr>
-    </w:p>
-    <w:p>
-      <w:pPr>
-        <w:spacing w:after="0" w:line="240" w:lineRule="auto"/>
-        <w:rPr>
-          <w:rFonts w:ascii="Courier New" w:hAnsi="Courier New" w:cs="Courier New"/>
-        </w:rPr>
-      </w:pPr>
       <w:r>
         <w:rPr>
           <w:rFonts w:ascii="Courier New" w:hAnsi="Courier New" w:cs="Courier New"/>
@@ -557,6 +603,20 @@
         <w:rPr>
           <w:rFonts w:ascii="Courier New" w:hAnsi="Courier New" w:cs="Courier New"/>
         </w:rPr>
+        <w:t>*Scene 3</w:t>
+      </w:r>
+    </w:p>
+    <w:p>
+      <w:pPr>
+        <w:spacing w:after="0" w:line="240" w:lineRule="auto"/>
+        <w:rPr>
+          <w:rFonts w:ascii="Courier New" w:hAnsi="Courier New" w:cs="Courier New"/>
+        </w:rPr>
+      </w:pPr>
+      <w:r>
+        <w:rPr>
+          <w:rFonts w:ascii="Courier New" w:hAnsi="Courier New" w:cs="Courier New"/>
+        </w:rPr>
         <w:t>RACHEL</w:t>
       </w:r>
     </w:p>
@@ -567,6 +627,112 @@
           <w:rFonts w:ascii="Courier New" w:hAnsi="Courier New" w:cs="Courier New"/>
         </w:rPr>
       </w:pPr>
+      <w:r>
+        <w:rPr>
+          <w:rFonts w:ascii="Courier New" w:hAnsi="Courier New" w:cs="Courier New"/>
+        </w:rPr>
+        <w:t>BEN</w:t>
+      </w:r>
+    </w:p>
+    <w:p>
+      <w:pPr>
+        <w:spacing w:after="0" w:line="240" w:lineRule="auto"/>
+        <w:rPr>
+          <w:rFonts w:ascii="Courier New" w:hAnsi="Courier New" w:cs="Courier New"/>
+        </w:rPr>
+      </w:pPr>
+      <w:r>
+        <w:rPr>
+          <w:rFonts w:ascii="Courier New" w:hAnsi="Courier New" w:cs="Courier New"/>
+        </w:rPr>
+        <w:t>AKSHAY</w:t>
+      </w:r>
+    </w:p>
+    <w:p>
+      <w:pPr>
+        <w:spacing w:after="0" w:line="240" w:lineRule="auto"/>
+        <w:rPr>
+          <w:rFonts w:ascii="Courier New" w:hAnsi="Courier New" w:cs="Courier New"/>
+        </w:rPr>
+      </w:pPr>
+    </w:p>
+    <w:p>
+      <w:pPr>
+        <w:spacing w:after="0" w:line="240" w:lineRule="auto"/>
+        <w:rPr>
+          <w:rFonts w:ascii="Courier New" w:hAnsi="Courier New" w:cs="Courier New"/>
+        </w:rPr>
+      </w:pPr>
+      <w:r>
+        <w:rPr>
+          <w:rFonts w:ascii="Courier New" w:hAnsi="Courier New" w:cs="Courier New"/>
+        </w:rPr>
+        <w:t>*Scene 4</w:t>
+      </w:r>
+    </w:p>
+    <w:p>
+      <w:pPr>
+        <w:spacing w:after="0" w:line="240" w:lineRule="auto"/>
+        <w:rPr>
+          <w:rFonts w:ascii="Courier New" w:hAnsi="Courier New" w:cs="Courier New"/>
+        </w:rPr>
+      </w:pPr>
+      <w:r>
+        <w:rPr>
+          <w:rFonts w:ascii="Courier New" w:hAnsi="Courier New" w:cs="Courier New"/>
+        </w:rPr>
+        <w:t>PI RHO DRIVER 1</w:t>
+      </w:r>
+    </w:p>
+    <w:p>
+      <w:pPr>
+        <w:spacing w:after="0" w:line="240" w:lineRule="auto"/>
+        <w:rPr>
+          <w:rFonts w:ascii="Courier New" w:hAnsi="Courier New" w:cs="Courier New"/>
+        </w:rPr>
+      </w:pPr>
+      <w:r>
+        <w:rPr>
+          <w:rFonts w:ascii="Courier New" w:hAnsi="Courier New" w:cs="Courier New"/>
+        </w:rPr>
+        <w:t>PROGRAMMER 1</w:t>
+      </w:r>
+    </w:p>
+    <w:p>
+      <w:pPr>
+        <w:spacing w:after="0" w:line="240" w:lineRule="auto"/>
+        <w:rPr>
+          <w:rFonts w:ascii="Courier New" w:hAnsi="Courier New" w:cs="Courier New"/>
+        </w:rPr>
+      </w:pPr>
+      <w:r>
+        <w:rPr>
+          <w:rFonts w:ascii="Courier New" w:hAnsi="Courier New" w:cs="Courier New"/>
+        </w:rPr>
+        <w:t>RACHEL</w:t>
+      </w:r>
+    </w:p>
+    <w:p>
+      <w:pPr>
+        <w:spacing w:after="0" w:line="240" w:lineRule="auto"/>
+        <w:rPr>
+          <w:rFonts w:ascii="Courier New" w:hAnsi="Courier New" w:cs="Courier New"/>
+        </w:rPr>
+      </w:pPr>
+    </w:p>
+    <w:p>
+      <w:pPr>
+        <w:spacing w:after="0" w:line="240" w:lineRule="auto"/>
+        <w:rPr>
+          <w:rFonts w:ascii="Courier New" w:hAnsi="Courier New" w:cs="Courier New"/>
+        </w:rPr>
+      </w:pPr>
+      <w:r>
+        <w:rPr>
+          <w:rFonts w:ascii="Courier New" w:hAnsi="Courier New" w:cs="Courier New"/>
+        </w:rPr>
+        <w:t>*Other</w:t>
+      </w:r>
     </w:p>
     <w:p>
       <w:pPr>
@@ -581,14 +747,6 @@
         </w:rPr>
         <w:t xml:space="preserve">DISEMBODIED VOICE – </w:t>
       </w:r>
-    </w:p>
-    <w:p>
-      <w:pPr>
-        <w:spacing w:after="0" w:line="240" w:lineRule="auto"/>
-        <w:rPr>
-          <w:rFonts w:ascii="Courier New" w:hAnsi="Courier New" w:cs="Courier New"/>
-        </w:rPr>
-      </w:pPr>
     </w:p>
     <w:p>
       <w:pPr>
@@ -683,7 +841,21 @@
         <w:rPr>
           <w:rFonts w:ascii="Courier New" w:hAnsi="Courier New" w:cs="Courier New"/>
         </w:rPr>
-        <w:t xml:space="preserve">WIDE SHOT of the small FTC field set up under the skylight. Cluttered worktables in the background, with extra students standing around the field. </w:t>
+        <w:t xml:space="preserve">WIDE SHOT of the small FTC field set up under the skylight. </w:t>
+      </w:r>
+      <w:proofErr w:type="gramStart"/>
+      <w:r>
+        <w:rPr>
+          <w:rFonts w:ascii="Courier New" w:hAnsi="Courier New" w:cs="Courier New"/>
+        </w:rPr>
+        <w:t>Cluttered worktables in the background, with extra students standing around the field.</w:t>
+      </w:r>
+      <w:proofErr w:type="gramEnd"/>
+      <w:r>
+        <w:rPr>
+          <w:rFonts w:ascii="Courier New" w:hAnsi="Courier New" w:cs="Courier New"/>
+        </w:rPr>
+        <w:t xml:space="preserve"> </w:t>
       </w:r>
       <w:r>
         <w:rPr>
@@ -1125,7 +1297,21 @@
         <w:rPr>
           <w:rFonts w:ascii="Courier New" w:hAnsi="Courier New" w:cs="Courier New"/>
         </w:rPr>
-        <w:t xml:space="preserve">[shocked and grieving] </w:t>
+        <w:t>[</w:t>
+      </w:r>
+      <w:proofErr w:type="gramStart"/>
+      <w:r>
+        <w:rPr>
+          <w:rFonts w:ascii="Courier New" w:hAnsi="Courier New" w:cs="Courier New"/>
+        </w:rPr>
+        <w:t>shocked</w:t>
+      </w:r>
+      <w:proofErr w:type="gramEnd"/>
+      <w:r>
+        <w:rPr>
+          <w:rFonts w:ascii="Courier New" w:hAnsi="Courier New" w:cs="Courier New"/>
+        </w:rPr>
+        <w:t xml:space="preserve"> and grieving] </w:t>
       </w:r>
       <w:r>
         <w:rPr>
@@ -1147,7 +1333,21 @@
         <w:rPr>
           <w:rFonts w:ascii="Courier New" w:hAnsi="Courier New" w:cs="Courier New"/>
         </w:rPr>
-        <w:t>[sobs]</w:t>
+        <w:t>[</w:t>
+      </w:r>
+      <w:proofErr w:type="gramStart"/>
+      <w:r>
+        <w:rPr>
+          <w:rFonts w:ascii="Courier New" w:hAnsi="Courier New" w:cs="Courier New"/>
+        </w:rPr>
+        <w:t>sobs</w:t>
+      </w:r>
+      <w:proofErr w:type="gramEnd"/>
+      <w:r>
+        <w:rPr>
+          <w:rFonts w:ascii="Courier New" w:hAnsi="Courier New" w:cs="Courier New"/>
+        </w:rPr>
+        <w:t>]</w:t>
       </w:r>
     </w:p>
     <w:p>
@@ -1187,7 +1387,21 @@
         <w:rPr>
           <w:rFonts w:ascii="Courier New" w:hAnsi="Courier New" w:cs="Courier New"/>
         </w:rPr>
-        <w:t xml:space="preserve">[cheerful] </w:t>
+        <w:t>[</w:t>
+      </w:r>
+      <w:proofErr w:type="gramStart"/>
+      <w:r>
+        <w:rPr>
+          <w:rFonts w:ascii="Courier New" w:hAnsi="Courier New" w:cs="Courier New"/>
+        </w:rPr>
+        <w:t>cheerful</w:t>
+      </w:r>
+      <w:proofErr w:type="gramEnd"/>
+      <w:r>
+        <w:rPr>
+          <w:rFonts w:ascii="Courier New" w:hAnsi="Courier New" w:cs="Courier New"/>
+        </w:rPr>
+        <w:t xml:space="preserve">] </w:t>
       </w:r>
       <w:r>
         <w:rPr>
@@ -1314,7 +1528,21 @@
           <w:rFonts w:ascii="Courier New" w:hAnsi="Courier New" w:cs="Courier New"/>
         </w:rPr>
         <w:lastRenderedPageBreak/>
-        <w:t>MEDIUM SHOT from behind two programmers as they work on RobotC. They are pulling up pop-up menus and debating back and forth as to how to get it working.</w:t>
+        <w:t xml:space="preserve">MEDIUM SHOT from behind two programmers as they work on </w:t>
+      </w:r>
+      <w:proofErr w:type="spellStart"/>
+      <w:r>
+        <w:rPr>
+          <w:rFonts w:ascii="Courier New" w:hAnsi="Courier New" w:cs="Courier New"/>
+        </w:rPr>
+        <w:t>RobotC</w:t>
+      </w:r>
+      <w:proofErr w:type="spellEnd"/>
+      <w:r>
+        <w:rPr>
+          <w:rFonts w:ascii="Courier New" w:hAnsi="Courier New" w:cs="Courier New"/>
+        </w:rPr>
+        <w:t>. They are pulling up pop-up menus and debating back and forth as to how to get it working.</w:t>
       </w:r>
     </w:p>
     <w:p>
@@ -1448,8 +1676,30 @@
         <w:rPr>
           <w:rFonts w:ascii="Courier New" w:hAnsi="Courier New" w:cs="Courier New"/>
         </w:rPr>
-        <w:t>[slightly irritated] Of course.</w:t>
-      </w:r>
+        <w:t>[</w:t>
+      </w:r>
+      <w:proofErr w:type="gramStart"/>
+      <w:r>
+        <w:rPr>
+          <w:rFonts w:ascii="Courier New" w:hAnsi="Courier New" w:cs="Courier New"/>
+        </w:rPr>
+        <w:t>slightly</w:t>
+      </w:r>
+      <w:proofErr w:type="gramEnd"/>
+      <w:r>
+        <w:rPr>
+          <w:rFonts w:ascii="Courier New" w:hAnsi="Courier New" w:cs="Courier New"/>
+        </w:rPr>
+        <w:t xml:space="preserve"> irritated] </w:t>
+      </w:r>
+      <w:proofErr w:type="gramStart"/>
+      <w:r>
+        <w:rPr>
+          <w:rFonts w:ascii="Courier New" w:hAnsi="Courier New" w:cs="Courier New"/>
+        </w:rPr>
+        <w:t>Of course.</w:t>
+      </w:r>
+      <w:proofErr w:type="gramEnd"/>
     </w:p>
     <w:p>
       <w:pPr>
@@ -1538,7 +1788,21 @@
         <w:rPr>
           <w:rFonts w:ascii="Courier New" w:hAnsi="Courier New" w:cs="Courier New"/>
         </w:rPr>
-        <w:t>[irritated] That’s what I did first.</w:t>
+        <w:t>[</w:t>
+      </w:r>
+      <w:proofErr w:type="gramStart"/>
+      <w:r>
+        <w:rPr>
+          <w:rFonts w:ascii="Courier New" w:hAnsi="Courier New" w:cs="Courier New"/>
+        </w:rPr>
+        <w:t>irritated</w:t>
+      </w:r>
+      <w:proofErr w:type="gramEnd"/>
+      <w:r>
+        <w:rPr>
+          <w:rFonts w:ascii="Courier New" w:hAnsi="Courier New" w:cs="Courier New"/>
+        </w:rPr>
+        <w:t>] That’s what I did first.</w:t>
       </w:r>
     </w:p>
     <w:p>
@@ -1699,7 +1963,21 @@
         <w:rPr>
           <w:rFonts w:ascii="Courier New" w:hAnsi="Courier New" w:cs="Courier New"/>
         </w:rPr>
-        <w:t>No I don’t have RobotC. Can we try a different USB BT device?</w:t>
+        <w:t xml:space="preserve">No I don’t have </w:t>
+      </w:r>
+      <w:proofErr w:type="spellStart"/>
+      <w:r>
+        <w:rPr>
+          <w:rFonts w:ascii="Courier New" w:hAnsi="Courier New" w:cs="Courier New"/>
+        </w:rPr>
+        <w:t>RobotC</w:t>
+      </w:r>
+      <w:proofErr w:type="spellEnd"/>
+      <w:r>
+        <w:rPr>
+          <w:rFonts w:ascii="Courier New" w:hAnsi="Courier New" w:cs="Courier New"/>
+        </w:rPr>
+        <w:t>. Can we try a different USB BT device?</w:t>
       </w:r>
     </w:p>
     <w:p>
@@ -1834,7 +2112,21 @@
         <w:rPr>
           <w:rFonts w:ascii="Courier New" w:hAnsi="Courier New" w:cs="Courier New"/>
         </w:rPr>
-        <w:t>[frustrated] I’m telling you, it was working when I-</w:t>
+        <w:t>[</w:t>
+      </w:r>
+      <w:proofErr w:type="gramStart"/>
+      <w:r>
+        <w:rPr>
+          <w:rFonts w:ascii="Courier New" w:hAnsi="Courier New" w:cs="Courier New"/>
+        </w:rPr>
+        <w:t>frustrated</w:t>
+      </w:r>
+      <w:proofErr w:type="gramEnd"/>
+      <w:r>
+        <w:rPr>
+          <w:rFonts w:ascii="Courier New" w:hAnsi="Courier New" w:cs="Courier New"/>
+        </w:rPr>
+        <w:t>] I’m telling you, it was working when I-</w:t>
       </w:r>
     </w:p>
     <w:p>
@@ -1879,7 +2171,21 @@
         <w:rPr>
           <w:rFonts w:ascii="Courier New" w:hAnsi="Courier New" w:cs="Courier New"/>
         </w:rPr>
-        <w:t>Is RobotC giving you troubles?</w:t>
+        <w:t xml:space="preserve">Is </w:t>
+      </w:r>
+      <w:proofErr w:type="spellStart"/>
+      <w:r>
+        <w:rPr>
+          <w:rFonts w:ascii="Courier New" w:hAnsi="Courier New" w:cs="Courier New"/>
+        </w:rPr>
+        <w:t>RobotC</w:t>
+      </w:r>
+      <w:proofErr w:type="spellEnd"/>
+      <w:r>
+        <w:rPr>
+          <w:rFonts w:ascii="Courier New" w:hAnsi="Courier New" w:cs="Courier New"/>
+        </w:rPr>
+        <w:t xml:space="preserve"> giving you troubles?</w:t>
       </w:r>
     </w:p>
     <w:p>
@@ -1887,17 +2193,10 @@
         <w:pStyle w:val="ListParagraph"/>
         <w:spacing w:after="0" w:line="240" w:lineRule="auto"/>
         <w:ind w:left="1080"/>
-        <w:jc w:val="center"/>
-        <w:rPr>
-          <w:rFonts w:ascii="Courier New" w:hAnsi="Courier New" w:cs="Courier New"/>
-        </w:rPr>
-      </w:pPr>
-      <w:r>
-        <w:rPr>
-          <w:rFonts w:ascii="Courier New" w:hAnsi="Courier New" w:cs="Courier New"/>
-        </w:rPr>
-        <w:t>S</w:t>
-      </w:r>
+        <w:rPr>
+          <w:rFonts w:ascii="Courier New" w:hAnsi="Courier New" w:cs="Courier New"/>
+        </w:rPr>
+      </w:pPr>
     </w:p>
     <w:p>
       <w:pPr>
@@ -1912,7 +2211,21 @@
         <w:rPr>
           <w:rFonts w:ascii="Courier New" w:hAnsi="Courier New" w:cs="Courier New"/>
         </w:rPr>
-        <w:t>CLOSE UP as the programmers turn to look at the camera.</w:t>
+        <w:t xml:space="preserve">CLOSE UP as the programmers </w:t>
+      </w:r>
+      <w:proofErr w:type="gramStart"/>
+      <w:r>
+        <w:rPr>
+          <w:rFonts w:ascii="Courier New" w:hAnsi="Courier New" w:cs="Courier New"/>
+        </w:rPr>
+        <w:t>turn</w:t>
+      </w:r>
+      <w:proofErr w:type="gramEnd"/>
+      <w:r>
+        <w:rPr>
+          <w:rFonts w:ascii="Courier New" w:hAnsi="Courier New" w:cs="Courier New"/>
+        </w:rPr>
+        <w:t xml:space="preserve"> to look at the camera.</w:t>
       </w:r>
     </w:p>
     <w:p>
@@ -1981,25 +2294,73 @@
         <w:rPr>
           <w:rFonts w:ascii="Courier New" w:hAnsi="Courier New" w:cs="Courier New"/>
         </w:rPr>
-        <w:t xml:space="preserve">MEDIUM SHOT of RACHEL balancing the laptop on her leg in front of </w:t>
-      </w:r>
-      <w:r>
-        <w:rPr>
-          <w:rFonts w:ascii="Courier New" w:hAnsi="Courier New" w:cs="Courier New"/>
-        </w:rPr>
-        <w:t>a</w:t>
-      </w:r>
-      <w:r>
-        <w:rPr>
-          <w:rFonts w:ascii="Courier New" w:hAnsi="Courier New" w:cs="Courier New"/>
-        </w:rPr>
-        <w:t xml:space="preserve"> robot.</w:t>
-      </w:r>
-    </w:p>
-    <w:p>
-      <w:pPr>
-        <w:spacing w:after="0" w:line="240" w:lineRule="auto"/>
-        <w:ind w:left="1080"/>
+        <w:t xml:space="preserve">MEDIUM SHOT of </w:t>
+      </w:r>
+      <w:r>
+        <w:rPr>
+          <w:rFonts w:ascii="Courier New" w:hAnsi="Courier New" w:cs="Courier New"/>
+        </w:rPr>
+        <w:t>AKSHAY, BEN and RACHEL crowded around a robot on an FTC practice field at competition. BEN is bent over the robot, RACHEL is hunched over her computer and AKSHAY is looking urgent about something.</w:t>
+      </w:r>
+    </w:p>
+    <w:p>
+      <w:pPr>
+        <w:spacing w:after="0" w:line="240" w:lineRule="auto"/>
+        <w:ind w:left="1080"/>
+        <w:rPr>
+          <w:rFonts w:ascii="Courier New" w:hAnsi="Courier New" w:cs="Courier New"/>
+        </w:rPr>
+      </w:pPr>
+    </w:p>
+    <w:p>
+      <w:pPr>
+        <w:spacing w:after="0" w:line="240" w:lineRule="auto"/>
+        <w:ind w:left="1080"/>
+        <w:jc w:val="center"/>
+        <w:rPr>
+          <w:rFonts w:ascii="Courier New" w:hAnsi="Courier New" w:cs="Courier New"/>
+        </w:rPr>
+      </w:pPr>
+      <w:r>
+        <w:rPr>
+          <w:rFonts w:ascii="Courier New" w:hAnsi="Courier New" w:cs="Courier New"/>
+        </w:rPr>
+        <w:t>AKSHAY</w:t>
+      </w:r>
+    </w:p>
+    <w:p>
+      <w:pPr>
+        <w:spacing w:after="0" w:line="240" w:lineRule="auto"/>
+        <w:ind w:left="1080"/>
+        <w:jc w:val="center"/>
+        <w:rPr>
+          <w:rFonts w:ascii="Courier New" w:hAnsi="Courier New" w:cs="Courier New"/>
+        </w:rPr>
+      </w:pPr>
+      <w:r>
+        <w:rPr>
+          <w:rFonts w:ascii="Courier New" w:hAnsi="Courier New" w:cs="Courier New"/>
+        </w:rPr>
+        <w:t>[</w:t>
+      </w:r>
+      <w:proofErr w:type="gramStart"/>
+      <w:r>
+        <w:rPr>
+          <w:rFonts w:ascii="Courier New" w:hAnsi="Courier New" w:cs="Courier New"/>
+        </w:rPr>
+        <w:t>urgently</w:t>
+      </w:r>
+      <w:proofErr w:type="gramEnd"/>
+      <w:r>
+        <w:rPr>
+          <w:rFonts w:ascii="Courier New" w:hAnsi="Courier New" w:cs="Courier New"/>
+        </w:rPr>
+        <w:t>] We need to be up and running! Our match starts in 10 minutes!</w:t>
+      </w:r>
+    </w:p>
+    <w:p>
+      <w:pPr>
+        <w:spacing w:after="0" w:line="240" w:lineRule="auto"/>
         <w:rPr>
           <w:rFonts w:ascii="Courier New" w:hAnsi="Courier New" w:cs="Courier New"/>
         </w:rPr>
@@ -2034,45 +2395,206 @@
         <w:rPr>
           <w:rFonts w:ascii="Courier New" w:hAnsi="Courier New" w:cs="Courier New"/>
         </w:rPr>
-        <w:lastRenderedPageBreak/>
-        <w:t>[mocking] “This may take 30 seconds”. [irritated] It’s been 30 seconds!</w:t>
-      </w:r>
-    </w:p>
-    <w:p>
-      <w:pPr>
-        <w:spacing w:after="0" w:line="240" w:lineRule="auto"/>
-        <w:ind w:left="1080"/>
-        <w:jc w:val="center"/>
-        <w:rPr>
-          <w:rFonts w:ascii="Courier New" w:hAnsi="Courier New" w:cs="Courier New"/>
-        </w:rPr>
-      </w:pPr>
-    </w:p>
-    <w:p>
-      <w:pPr>
-        <w:spacing w:after="0" w:line="240" w:lineRule="auto"/>
-        <w:ind w:left="1080"/>
-        <w:rPr>
-          <w:rFonts w:ascii="Courier New" w:hAnsi="Courier New" w:cs="Courier New"/>
-        </w:rPr>
-      </w:pPr>
-      <w:r>
-        <w:rPr>
-          <w:rFonts w:ascii="Courier New" w:hAnsi="Courier New" w:cs="Courier New"/>
-        </w:rPr>
-        <w:t>CLOSE UP of RACHEL’s scowl as she struggles with the laptop and click</w:t>
-      </w:r>
-      <w:r>
-        <w:rPr>
-          <w:rFonts w:ascii="Courier New" w:hAnsi="Courier New" w:cs="Courier New"/>
-        </w:rPr>
-        <w:t>s</w:t>
-      </w:r>
-      <w:r>
-        <w:rPr>
-          <w:rFonts w:ascii="Courier New" w:hAnsi="Courier New" w:cs="Courier New"/>
-        </w:rPr>
-        <w:t xml:space="preserve"> through menus.</w:t>
+        <w:t>[</w:t>
+      </w:r>
+      <w:proofErr w:type="gramStart"/>
+      <w:r>
+        <w:rPr>
+          <w:rFonts w:ascii="Courier New" w:hAnsi="Courier New" w:cs="Courier New"/>
+        </w:rPr>
+        <w:t>frustrated</w:t>
+      </w:r>
+      <w:proofErr w:type="gramEnd"/>
+      <w:r>
+        <w:rPr>
+          <w:rFonts w:ascii="Courier New" w:hAnsi="Courier New" w:cs="Courier New"/>
+        </w:rPr>
+        <w:t xml:space="preserve">] </w:t>
+      </w:r>
+      <w:r>
+        <w:rPr>
+          <w:rFonts w:ascii="Courier New" w:hAnsi="Courier New" w:cs="Courier New"/>
+        </w:rPr>
+        <w:t>We need to test autonomous.</w:t>
+      </w:r>
+    </w:p>
+    <w:p>
+      <w:pPr>
+        <w:spacing w:after="0" w:line="240" w:lineRule="auto"/>
+        <w:rPr>
+          <w:rFonts w:ascii="Courier New" w:hAnsi="Courier New" w:cs="Courier New"/>
+        </w:rPr>
+      </w:pPr>
+    </w:p>
+    <w:p>
+      <w:pPr>
+        <w:spacing w:after="0" w:line="240" w:lineRule="auto"/>
+        <w:ind w:left="1080"/>
+        <w:jc w:val="center"/>
+        <w:rPr>
+          <w:rFonts w:ascii="Courier New" w:hAnsi="Courier New" w:cs="Courier New"/>
+        </w:rPr>
+      </w:pPr>
+      <w:r>
+        <w:rPr>
+          <w:rFonts w:ascii="Courier New" w:hAnsi="Courier New" w:cs="Courier New"/>
+        </w:rPr>
+        <w:t>BEN</w:t>
+      </w:r>
+    </w:p>
+    <w:p>
+      <w:pPr>
+        <w:spacing w:after="0" w:line="240" w:lineRule="auto"/>
+        <w:ind w:left="1080"/>
+        <w:jc w:val="center"/>
+        <w:rPr>
+          <w:rFonts w:ascii="Courier New" w:hAnsi="Courier New" w:cs="Courier New"/>
+        </w:rPr>
+      </w:pPr>
+      <w:r>
+        <w:rPr>
+          <w:rFonts w:ascii="Courier New" w:hAnsi="Courier New" w:cs="Courier New"/>
+        </w:rPr>
+        <w:t>[</w:t>
+      </w:r>
+      <w:proofErr w:type="gramStart"/>
+      <w:r>
+        <w:rPr>
+          <w:rFonts w:ascii="Courier New" w:hAnsi="Courier New" w:cs="Courier New"/>
+        </w:rPr>
+        <w:t>exasperated/resigned</w:t>
+      </w:r>
+      <w:proofErr w:type="gramEnd"/>
+      <w:r>
+        <w:rPr>
+          <w:rFonts w:ascii="Courier New" w:hAnsi="Courier New" w:cs="Courier New"/>
+        </w:rPr>
+        <w:t xml:space="preserve">] </w:t>
+      </w:r>
+      <w:r>
+        <w:rPr>
+          <w:rFonts w:ascii="Courier New" w:hAnsi="Courier New" w:cs="Courier New"/>
+        </w:rPr>
+        <w:t>Then let’s just test it.</w:t>
+      </w:r>
+    </w:p>
+    <w:p>
+      <w:pPr>
+        <w:spacing w:after="0" w:line="240" w:lineRule="auto"/>
+        <w:ind w:left="1080"/>
+        <w:jc w:val="center"/>
+        <w:rPr>
+          <w:rFonts w:ascii="Courier New" w:hAnsi="Courier New" w:cs="Courier New"/>
+        </w:rPr>
+      </w:pPr>
+    </w:p>
+    <w:p>
+      <w:pPr>
+        <w:spacing w:after="0" w:line="240" w:lineRule="auto"/>
+        <w:ind w:left="1080"/>
+        <w:rPr>
+          <w:rFonts w:ascii="Courier New" w:hAnsi="Courier New" w:cs="Courier New"/>
+        </w:rPr>
+      </w:pPr>
+      <w:r>
+        <w:rPr>
+          <w:rFonts w:ascii="Courier New" w:hAnsi="Courier New" w:cs="Courier New"/>
+        </w:rPr>
+        <w:t>BEN hits the orange button on the NXT and everyone leans back expectantly. Nothing happens.</w:t>
+      </w:r>
+    </w:p>
+    <w:p>
+      <w:pPr>
+        <w:spacing w:after="0" w:line="240" w:lineRule="auto"/>
+        <w:ind w:left="1080"/>
+        <w:rPr>
+          <w:rFonts w:ascii="Courier New" w:hAnsi="Courier New" w:cs="Courier New"/>
+        </w:rPr>
+      </w:pPr>
+    </w:p>
+    <w:p>
+      <w:pPr>
+        <w:spacing w:after="0" w:line="240" w:lineRule="auto"/>
+        <w:ind w:left="1080"/>
+        <w:jc w:val="center"/>
+        <w:rPr>
+          <w:rFonts w:ascii="Courier New" w:hAnsi="Courier New" w:cs="Courier New"/>
+        </w:rPr>
+      </w:pPr>
+      <w:r>
+        <w:rPr>
+          <w:rFonts w:ascii="Courier New" w:hAnsi="Courier New" w:cs="Courier New"/>
+        </w:rPr>
+        <w:t>BEN</w:t>
+      </w:r>
+    </w:p>
+    <w:p>
+      <w:pPr>
+        <w:spacing w:after="0" w:line="240" w:lineRule="auto"/>
+        <w:ind w:left="1080"/>
+        <w:jc w:val="center"/>
+        <w:rPr>
+          <w:rFonts w:ascii="Courier New" w:hAnsi="Courier New" w:cs="Courier New"/>
+        </w:rPr>
+      </w:pPr>
+      <w:r>
+        <w:rPr>
+          <w:rFonts w:ascii="Courier New" w:hAnsi="Courier New" w:cs="Courier New"/>
+        </w:rPr>
+        <w:t>[</w:t>
+      </w:r>
+      <w:proofErr w:type="gramStart"/>
+      <w:r>
+        <w:rPr>
+          <w:rFonts w:ascii="Courier New" w:hAnsi="Courier New" w:cs="Courier New"/>
+        </w:rPr>
+        <w:t>irritated</w:t>
+      </w:r>
+      <w:proofErr w:type="gramEnd"/>
+      <w:r>
+        <w:rPr>
+          <w:rFonts w:ascii="Courier New" w:hAnsi="Courier New" w:cs="Courier New"/>
+        </w:rPr>
+        <w:t xml:space="preserve">] Darn it! We forgot about </w:t>
+      </w:r>
+      <w:proofErr w:type="spellStart"/>
+      <w:r>
+        <w:rPr>
+          <w:rFonts w:ascii="Courier New" w:hAnsi="Courier New" w:cs="Courier New"/>
+        </w:rPr>
+        <w:t>waitForStart</w:t>
+      </w:r>
+      <w:proofErr w:type="spellEnd"/>
+      <w:r>
+        <w:rPr>
+          <w:rFonts w:ascii="Courier New" w:hAnsi="Courier New" w:cs="Courier New"/>
+        </w:rPr>
+        <w:t>.</w:t>
+      </w:r>
+    </w:p>
+    <w:p>
+      <w:pPr>
+        <w:spacing w:after="0" w:line="240" w:lineRule="auto"/>
+        <w:ind w:left="1080"/>
+        <w:jc w:val="center"/>
+        <w:rPr>
+          <w:rFonts w:ascii="Courier New" w:hAnsi="Courier New" w:cs="Courier New"/>
+        </w:rPr>
+      </w:pPr>
+    </w:p>
+    <w:p>
+      <w:pPr>
+        <w:spacing w:after="0" w:line="240" w:lineRule="auto"/>
+        <w:ind w:left="1080"/>
+        <w:rPr>
+          <w:rFonts w:ascii="Courier New" w:hAnsi="Courier New" w:cs="Courier New"/>
+        </w:rPr>
+      </w:pPr>
+      <w:r>
+        <w:rPr>
+          <w:rFonts w:ascii="Courier New" w:hAnsi="Courier New" w:cs="Courier New"/>
+        </w:rPr>
+        <w:t>RACHEL leans over her computer.</w:t>
       </w:r>
     </w:p>
     <w:p>
@@ -2113,38 +2635,84 @@
         <w:rPr>
           <w:rFonts w:ascii="Courier New" w:hAnsi="Courier New" w:cs="Courier New"/>
         </w:rPr>
-        <w:t>[impatiently muttering] Come on, come on. We have to get this tested before the next match…</w:t>
-      </w:r>
-    </w:p>
-    <w:p>
-      <w:pPr>
-        <w:spacing w:after="0" w:line="240" w:lineRule="auto"/>
-        <w:ind w:left="1080"/>
-        <w:jc w:val="center"/>
-        <w:rPr>
-          <w:rFonts w:ascii="Courier New" w:hAnsi="Courier New" w:cs="Courier New"/>
-        </w:rPr>
-      </w:pPr>
-    </w:p>
-    <w:p>
-      <w:pPr>
-        <w:spacing w:after="0" w:line="240" w:lineRule="auto"/>
-        <w:ind w:left="1080"/>
-        <w:rPr>
-          <w:rFonts w:ascii="Courier New" w:hAnsi="Courier New" w:cs="Courier New"/>
-        </w:rPr>
-      </w:pPr>
-      <w:r>
-        <w:rPr>
-          <w:rFonts w:ascii="Courier New" w:hAnsi="Courier New" w:cs="Courier New"/>
-        </w:rPr>
-        <w:t>ZOOM on low battery in the corner of the screen.</w:t>
-      </w:r>
-    </w:p>
-    <w:p>
-      <w:pPr>
-        <w:spacing w:after="0" w:line="240" w:lineRule="auto"/>
-        <w:ind w:left="1080"/>
+        <w:t>[</w:t>
+      </w:r>
+      <w:proofErr w:type="gramStart"/>
+      <w:r>
+        <w:rPr>
+          <w:rFonts w:ascii="Courier New" w:hAnsi="Courier New" w:cs="Courier New"/>
+        </w:rPr>
+        <w:t>muttering</w:t>
+      </w:r>
+      <w:proofErr w:type="gramEnd"/>
+      <w:r>
+        <w:rPr>
+          <w:rFonts w:ascii="Courier New" w:hAnsi="Courier New" w:cs="Courier New"/>
+        </w:rPr>
+        <w:t>] Alright alright…nxt…FTC joystick control….</w:t>
+      </w:r>
+    </w:p>
+    <w:p>
+      <w:pPr>
+        <w:spacing w:after="0" w:line="240" w:lineRule="auto"/>
+        <w:ind w:left="1080"/>
+        <w:jc w:val="center"/>
+        <w:rPr>
+          <w:rFonts w:ascii="Courier New" w:hAnsi="Courier New" w:cs="Courier New"/>
+        </w:rPr>
+      </w:pPr>
+    </w:p>
+    <w:p>
+      <w:pPr>
+        <w:spacing w:after="0" w:line="240" w:lineRule="auto"/>
+        <w:ind w:left="1080"/>
+        <w:jc w:val="center"/>
+        <w:rPr>
+          <w:rFonts w:ascii="Courier New" w:hAnsi="Courier New" w:cs="Courier New"/>
+        </w:rPr>
+      </w:pPr>
+      <w:r>
+        <w:rPr>
+          <w:rFonts w:ascii="Courier New" w:hAnsi="Courier New" w:cs="Courier New"/>
+        </w:rPr>
+        <w:t>BEN</w:t>
+      </w:r>
+    </w:p>
+    <w:p>
+      <w:pPr>
+        <w:spacing w:after="0" w:line="240" w:lineRule="auto"/>
+        <w:ind w:left="1080"/>
+        <w:jc w:val="center"/>
+        <w:rPr>
+          <w:rFonts w:ascii="Courier New" w:hAnsi="Courier New" w:cs="Courier New"/>
+        </w:rPr>
+      </w:pPr>
+      <w:r>
+        <w:rPr>
+          <w:rFonts w:ascii="Courier New" w:hAnsi="Courier New" w:cs="Courier New"/>
+        </w:rPr>
+        <w:t>[</w:t>
+      </w:r>
+      <w:proofErr w:type="gramStart"/>
+      <w:r>
+        <w:rPr>
+          <w:rFonts w:ascii="Courier New" w:hAnsi="Courier New" w:cs="Courier New"/>
+        </w:rPr>
+        <w:t>urgent</w:t>
+      </w:r>
+      <w:proofErr w:type="gramEnd"/>
+      <w:r>
+        <w:rPr>
+          <w:rFonts w:ascii="Courier New" w:hAnsi="Courier New" w:cs="Courier New"/>
+        </w:rPr>
+        <w:t>] Rachel, we don’t have time for this.</w:t>
+      </w:r>
+    </w:p>
+    <w:p>
+      <w:pPr>
+        <w:spacing w:after="0" w:line="240" w:lineRule="auto"/>
+        <w:ind w:left="1080"/>
+        <w:jc w:val="center"/>
         <w:rPr>
           <w:rFonts w:ascii="Courier New" w:hAnsi="Courier New" w:cs="Courier New"/>
         </w:rPr>
@@ -2179,38 +2747,303 @@
         <w:rPr>
           <w:rFonts w:ascii="Courier New" w:hAnsi="Courier New" w:cs="Courier New"/>
         </w:rPr>
-        <w:t>[slightly shrill] Low battery?! Now?</w:t>
-      </w:r>
-    </w:p>
-    <w:p>
-      <w:pPr>
-        <w:spacing w:after="0" w:line="240" w:lineRule="auto"/>
-        <w:ind w:left="1080"/>
-        <w:jc w:val="center"/>
-        <w:rPr>
-          <w:rFonts w:ascii="Courier New" w:hAnsi="Courier New" w:cs="Courier New"/>
-        </w:rPr>
-      </w:pPr>
-    </w:p>
-    <w:p>
-      <w:pPr>
-        <w:spacing w:after="0" w:line="240" w:lineRule="auto"/>
-        <w:ind w:left="1080"/>
-        <w:rPr>
-          <w:rFonts w:ascii="Courier New" w:hAnsi="Courier New" w:cs="Courier New"/>
-        </w:rPr>
-      </w:pPr>
-      <w:r>
-        <w:rPr>
-          <w:rFonts w:ascii="Courier New" w:hAnsi="Courier New" w:cs="Courier New"/>
-        </w:rPr>
-        <w:t>MEDIUM SHOT as Rachel hops around looking for a charging cable, then plugs in her laptop and awkwardly tries to hit the passkey button on the NXT.</w:t>
-      </w:r>
-    </w:p>
-    <w:p>
-      <w:pPr>
-        <w:spacing w:after="0" w:line="240" w:lineRule="auto"/>
-        <w:ind w:left="1080"/>
+        <w:t>[</w:t>
+      </w:r>
+      <w:proofErr w:type="gramStart"/>
+      <w:r>
+        <w:rPr>
+          <w:rFonts w:ascii="Courier New" w:hAnsi="Courier New" w:cs="Courier New"/>
+        </w:rPr>
+        <w:t>impatient</w:t>
+      </w:r>
+      <w:proofErr w:type="gramEnd"/>
+      <w:r>
+        <w:rPr>
+          <w:rFonts w:ascii="Courier New" w:hAnsi="Courier New" w:cs="Courier New"/>
+        </w:rPr>
+        <w:t>] I know</w:t>
+      </w:r>
+      <w:proofErr w:type="gramStart"/>
+      <w:r>
+        <w:rPr>
+          <w:rFonts w:ascii="Courier New" w:hAnsi="Courier New" w:cs="Courier New"/>
+        </w:rPr>
+        <w:t>!…</w:t>
+      </w:r>
+      <w:proofErr w:type="gramEnd"/>
+      <w:r>
+        <w:rPr>
+          <w:rFonts w:ascii="Courier New" w:hAnsi="Courier New" w:cs="Courier New"/>
+        </w:rPr>
+        <w:t>my laptop’s out of battery.</w:t>
+      </w:r>
+    </w:p>
+    <w:p>
+      <w:pPr>
+        <w:spacing w:after="0" w:line="240" w:lineRule="auto"/>
+        <w:ind w:left="1080"/>
+        <w:jc w:val="center"/>
+        <w:rPr>
+          <w:rFonts w:ascii="Courier New" w:hAnsi="Courier New" w:cs="Courier New"/>
+        </w:rPr>
+      </w:pPr>
+    </w:p>
+    <w:p>
+      <w:pPr>
+        <w:spacing w:after="0" w:line="240" w:lineRule="auto"/>
+        <w:ind w:left="1080"/>
+        <w:rPr>
+          <w:rFonts w:ascii="Courier New" w:hAnsi="Courier New" w:cs="Courier New"/>
+        </w:rPr>
+      </w:pPr>
+      <w:r>
+        <w:rPr>
+          <w:rFonts w:ascii="Courier New" w:hAnsi="Courier New" w:cs="Courier New"/>
+        </w:rPr>
+        <w:t>RACHEL looks over to AKSHAY.</w:t>
+      </w:r>
+    </w:p>
+    <w:p>
+      <w:pPr>
+        <w:spacing w:after="0" w:line="240" w:lineRule="auto"/>
+        <w:ind w:left="1080"/>
+        <w:rPr>
+          <w:rFonts w:ascii="Courier New" w:hAnsi="Courier New" w:cs="Courier New"/>
+        </w:rPr>
+      </w:pPr>
+    </w:p>
+    <w:p>
+      <w:pPr>
+        <w:spacing w:after="0" w:line="240" w:lineRule="auto"/>
+        <w:ind w:left="1080"/>
+        <w:jc w:val="center"/>
+        <w:rPr>
+          <w:rFonts w:ascii="Courier New" w:hAnsi="Courier New" w:cs="Courier New"/>
+        </w:rPr>
+      </w:pPr>
+      <w:r>
+        <w:rPr>
+          <w:rFonts w:ascii="Courier New" w:hAnsi="Courier New" w:cs="Courier New"/>
+        </w:rPr>
+        <w:t>RACHEL</w:t>
+      </w:r>
+    </w:p>
+    <w:p>
+      <w:pPr>
+        <w:spacing w:after="0" w:line="240" w:lineRule="auto"/>
+        <w:ind w:left="1080"/>
+        <w:jc w:val="center"/>
+        <w:rPr>
+          <w:rFonts w:ascii="Courier New" w:hAnsi="Courier New" w:cs="Courier New"/>
+        </w:rPr>
+      </w:pPr>
+      <w:r>
+        <w:rPr>
+          <w:rFonts w:ascii="Courier New" w:hAnsi="Courier New" w:cs="Courier New"/>
+        </w:rPr>
+        <w:t>[</w:t>
+      </w:r>
+      <w:proofErr w:type="gramStart"/>
+      <w:r>
+        <w:rPr>
+          <w:rFonts w:ascii="Courier New" w:hAnsi="Courier New" w:cs="Courier New"/>
+        </w:rPr>
+        <w:t>frustrated</w:t>
+      </w:r>
+      <w:proofErr w:type="gramEnd"/>
+      <w:r>
+        <w:rPr>
+          <w:rFonts w:ascii="Courier New" w:hAnsi="Courier New" w:cs="Courier New"/>
+        </w:rPr>
+        <w:t>] Did you bring your laptop?</w:t>
+      </w:r>
+    </w:p>
+    <w:p>
+      <w:pPr>
+        <w:spacing w:after="0" w:line="240" w:lineRule="auto"/>
+        <w:ind w:left="1080"/>
+        <w:jc w:val="center"/>
+        <w:rPr>
+          <w:rFonts w:ascii="Courier New" w:hAnsi="Courier New" w:cs="Courier New"/>
+        </w:rPr>
+      </w:pPr>
+    </w:p>
+    <w:p>
+      <w:pPr>
+        <w:spacing w:after="0" w:line="240" w:lineRule="auto"/>
+        <w:ind w:left="1080"/>
+        <w:jc w:val="center"/>
+        <w:rPr>
+          <w:rFonts w:ascii="Courier New" w:hAnsi="Courier New" w:cs="Courier New"/>
+        </w:rPr>
+      </w:pPr>
+      <w:r>
+        <w:rPr>
+          <w:rFonts w:ascii="Courier New" w:hAnsi="Courier New" w:cs="Courier New"/>
+        </w:rPr>
+        <w:t>AKSHAY</w:t>
+      </w:r>
+    </w:p>
+    <w:p>
+      <w:pPr>
+        <w:spacing w:after="0" w:line="240" w:lineRule="auto"/>
+        <w:ind w:left="1080"/>
+        <w:jc w:val="center"/>
+        <w:rPr>
+          <w:rFonts w:ascii="Courier New" w:hAnsi="Courier New" w:cs="Courier New"/>
+        </w:rPr>
+      </w:pPr>
+      <w:r>
+        <w:rPr>
+          <w:rFonts w:ascii="Courier New" w:hAnsi="Courier New" w:cs="Courier New"/>
+        </w:rPr>
+        <w:t>[</w:t>
+      </w:r>
+      <w:proofErr w:type="gramStart"/>
+      <w:r>
+        <w:rPr>
+          <w:rFonts w:ascii="Courier New" w:hAnsi="Courier New" w:cs="Courier New"/>
+        </w:rPr>
+        <w:t>quickly</w:t>
+      </w:r>
+      <w:proofErr w:type="gramEnd"/>
+      <w:r>
+        <w:rPr>
+          <w:rFonts w:ascii="Courier New" w:hAnsi="Courier New" w:cs="Courier New"/>
+        </w:rPr>
+        <w:t xml:space="preserve">] </w:t>
+      </w:r>
+      <w:proofErr w:type="gramStart"/>
+      <w:r>
+        <w:rPr>
+          <w:rFonts w:ascii="Courier New" w:hAnsi="Courier New" w:cs="Courier New"/>
+        </w:rPr>
+        <w:t>Got it.</w:t>
+      </w:r>
+      <w:proofErr w:type="gramEnd"/>
+    </w:p>
+    <w:p>
+      <w:pPr>
+        <w:spacing w:after="0" w:line="240" w:lineRule="auto"/>
+        <w:ind w:left="1080"/>
+        <w:jc w:val="center"/>
+        <w:rPr>
+          <w:rFonts w:ascii="Courier New" w:hAnsi="Courier New" w:cs="Courier New"/>
+        </w:rPr>
+      </w:pPr>
+    </w:p>
+    <w:p>
+      <w:pPr>
+        <w:spacing w:after="0" w:line="240" w:lineRule="auto"/>
+        <w:ind w:left="1080"/>
+        <w:rPr>
+          <w:rFonts w:ascii="Courier New" w:hAnsi="Courier New" w:cs="Courier New"/>
+        </w:rPr>
+      </w:pPr>
+      <w:r>
+        <w:rPr>
+          <w:rFonts w:ascii="Courier New" w:hAnsi="Courier New" w:cs="Courier New"/>
+        </w:rPr>
+        <w:t>AKSHAY pulls out a laptop (the laptop) and puts it on his knee, typing frantically.</w:t>
+      </w:r>
+    </w:p>
+    <w:p>
+      <w:pPr>
+        <w:spacing w:after="0" w:line="240" w:lineRule="auto"/>
+        <w:ind w:left="1080"/>
+        <w:rPr>
+          <w:rFonts w:ascii="Courier New" w:hAnsi="Courier New" w:cs="Courier New"/>
+        </w:rPr>
+      </w:pPr>
+    </w:p>
+    <w:p>
+      <w:pPr>
+        <w:spacing w:after="0" w:line="240" w:lineRule="auto"/>
+        <w:ind w:left="1080"/>
+        <w:jc w:val="center"/>
+        <w:rPr>
+          <w:rFonts w:ascii="Courier New" w:hAnsi="Courier New" w:cs="Courier New"/>
+        </w:rPr>
+      </w:pPr>
+      <w:r>
+        <w:rPr>
+          <w:rFonts w:ascii="Courier New" w:hAnsi="Courier New" w:cs="Courier New"/>
+        </w:rPr>
+        <w:t>AKSHAY</w:t>
+      </w:r>
+    </w:p>
+    <w:p>
+      <w:pPr>
+        <w:spacing w:after="0" w:line="240" w:lineRule="auto"/>
+        <w:ind w:left="1080"/>
+        <w:jc w:val="center"/>
+        <w:rPr>
+          <w:rFonts w:ascii="Courier New" w:hAnsi="Courier New" w:cs="Courier New"/>
+        </w:rPr>
+      </w:pPr>
+      <w:r>
+        <w:rPr>
+          <w:rFonts w:ascii="Courier New" w:hAnsi="Courier New" w:cs="Courier New"/>
+        </w:rPr>
+        <w:t>[</w:t>
+      </w:r>
+      <w:proofErr w:type="gramStart"/>
+      <w:r>
+        <w:rPr>
+          <w:rFonts w:ascii="Courier New" w:hAnsi="Courier New" w:cs="Courier New"/>
+        </w:rPr>
+        <w:t>mad</w:t>
+      </w:r>
+      <w:proofErr w:type="gramEnd"/>
+      <w:r>
+        <w:rPr>
+          <w:rFonts w:ascii="Courier New" w:hAnsi="Courier New" w:cs="Courier New"/>
+        </w:rPr>
+        <w:t xml:space="preserve">] …I don’t have </w:t>
+      </w:r>
+      <w:proofErr w:type="spellStart"/>
+      <w:r>
+        <w:rPr>
+          <w:rFonts w:ascii="Courier New" w:hAnsi="Courier New" w:cs="Courier New"/>
+        </w:rPr>
+        <w:t>RobotC</w:t>
+      </w:r>
+      <w:proofErr w:type="spellEnd"/>
+      <w:r>
+        <w:rPr>
+          <w:rFonts w:ascii="Courier New" w:hAnsi="Courier New" w:cs="Courier New"/>
+        </w:rPr>
+        <w:t>.</w:t>
+      </w:r>
+    </w:p>
+    <w:p>
+      <w:pPr>
+        <w:spacing w:after="0" w:line="240" w:lineRule="auto"/>
+        <w:ind w:left="1080"/>
+        <w:jc w:val="center"/>
+        <w:rPr>
+          <w:rFonts w:ascii="Courier New" w:hAnsi="Courier New" w:cs="Courier New"/>
+        </w:rPr>
+      </w:pPr>
+    </w:p>
+    <w:p>
+      <w:pPr>
+        <w:spacing w:after="0" w:line="240" w:lineRule="auto"/>
+        <w:ind w:left="1080"/>
+        <w:rPr>
+          <w:rFonts w:ascii="Courier New" w:hAnsi="Courier New" w:cs="Courier New"/>
+        </w:rPr>
+      </w:pPr>
+      <w:r>
+        <w:rPr>
+          <w:rFonts w:ascii="Courier New" w:hAnsi="Courier New" w:cs="Courier New"/>
+        </w:rPr>
+        <w:t>AKSHAY drops the laptop off his knee and everyone looks at the camera.</w:t>
+      </w:r>
+    </w:p>
+    <w:p>
+      <w:pPr>
+        <w:spacing w:after="0" w:line="240" w:lineRule="auto"/>
         <w:rPr>
           <w:rFonts w:ascii="Courier New" w:hAnsi="Courier New" w:cs="Courier New"/>
         </w:rPr>
@@ -2246,6 +3079,31 @@
           <w:rFonts w:ascii="Courier New" w:hAnsi="Courier New" w:cs="Courier New"/>
         </w:rPr>
         <w:t>Is setting up a connection slowing you down?</w:t>
+      </w:r>
+    </w:p>
+    <w:p>
+      <w:pPr>
+        <w:spacing w:after="0" w:line="240" w:lineRule="auto"/>
+        <w:ind w:left="1080"/>
+        <w:jc w:val="center"/>
+        <w:rPr>
+          <w:rFonts w:ascii="Courier New" w:hAnsi="Courier New" w:cs="Courier New"/>
+        </w:rPr>
+      </w:pPr>
+    </w:p>
+    <w:p>
+      <w:pPr>
+        <w:spacing w:after="0" w:line="240" w:lineRule="auto"/>
+        <w:ind w:left="1080"/>
+        <w:rPr>
+          <w:rFonts w:ascii="Courier New" w:hAnsi="Courier New" w:cs="Courier New"/>
+        </w:rPr>
+      </w:pPr>
+      <w:r>
+        <w:rPr>
+          <w:rFonts w:ascii="Courier New" w:hAnsi="Courier New" w:cs="Courier New"/>
+        </w:rPr>
+        <w:t>ALL nod.</w:t>
       </w:r>
     </w:p>
     <w:p>
@@ -2315,7 +3173,22 @@
         <w:rPr>
           <w:rFonts w:ascii="Courier New" w:hAnsi="Courier New" w:cs="Courier New"/>
         </w:rPr>
-        <w:t>CLOSE UP of ChapR with blank background.</w:t>
+        <w:lastRenderedPageBreak/>
+        <w:t xml:space="preserve">CLOSE UP of </w:t>
+      </w:r>
+      <w:proofErr w:type="spellStart"/>
+      <w:r>
+        <w:rPr>
+          <w:rFonts w:ascii="Courier New" w:hAnsi="Courier New" w:cs="Courier New"/>
+        </w:rPr>
+        <w:t>ChapR</w:t>
+      </w:r>
+      <w:proofErr w:type="spellEnd"/>
+      <w:r>
+        <w:rPr>
+          <w:rFonts w:ascii="Courier New" w:hAnsi="Courier New" w:cs="Courier New"/>
+        </w:rPr>
+        <w:t xml:space="preserve"> with blank background.</w:t>
       </w:r>
     </w:p>
     <w:p>
@@ -2356,7 +3229,21 @@
         <w:rPr>
           <w:rFonts w:ascii="Courier New" w:hAnsi="Courier New" w:cs="Courier New"/>
         </w:rPr>
-        <w:t>Well, the ChapR is the thing for</w:t>
+        <w:t xml:space="preserve">Well, the </w:t>
+      </w:r>
+      <w:proofErr w:type="spellStart"/>
+      <w:r>
+        <w:rPr>
+          <w:rFonts w:ascii="Courier New" w:hAnsi="Courier New" w:cs="Courier New"/>
+        </w:rPr>
+        <w:t>ChapR</w:t>
+      </w:r>
+      <w:proofErr w:type="spellEnd"/>
+      <w:r>
+        <w:rPr>
+          <w:rFonts w:ascii="Courier New" w:hAnsi="Courier New" w:cs="Courier New"/>
+        </w:rPr>
+        <w:t xml:space="preserve"> is the thing for</w:t>
       </w:r>
       <w:r>
         <w:rPr>
@@ -2393,7 +3280,35 @@
         <w:rPr>
           <w:rFonts w:ascii="Courier New" w:hAnsi="Courier New" w:cs="Courier New"/>
         </w:rPr>
-        <w:t xml:space="preserve">CLOSE UP of the ChapR from a new angle as the various features appear on screen around it as they are described by </w:t>
+        <w:t xml:space="preserve">CLOSE UP of the </w:t>
+      </w:r>
+      <w:proofErr w:type="spellStart"/>
+      <w:r>
+        <w:rPr>
+          <w:rFonts w:ascii="Courier New" w:hAnsi="Courier New" w:cs="Courier New"/>
+        </w:rPr>
+        <w:t>ChapR</w:t>
+      </w:r>
+      <w:proofErr w:type="spellEnd"/>
+      <w:r>
+        <w:rPr>
+          <w:rFonts w:ascii="Courier New" w:hAnsi="Courier New" w:cs="Courier New"/>
+        </w:rPr>
+        <w:t xml:space="preserve"> from a new angle as the various features </w:t>
+      </w:r>
+      <w:proofErr w:type="gramStart"/>
+      <w:r>
+        <w:rPr>
+          <w:rFonts w:ascii="Courier New" w:hAnsi="Courier New" w:cs="Courier New"/>
+        </w:rPr>
+        <w:t>appear</w:t>
+      </w:r>
+      <w:proofErr w:type="gramEnd"/>
+      <w:r>
+        <w:rPr>
+          <w:rFonts w:ascii="Courier New" w:hAnsi="Courier New" w:cs="Courier New"/>
+        </w:rPr>
+        <w:t xml:space="preserve"> on screen around it as they are described by </w:t>
       </w:r>
       <w:r>
         <w:rPr>
@@ -2446,7 +3361,21 @@
         <w:rPr>
           <w:rFonts w:ascii="Courier New" w:hAnsi="Courier New" w:cs="Courier New"/>
         </w:rPr>
-        <w:t>The ChapR is small, light and portable. It fits into a pocket so the drive team can carry it around for drive practice anywhere.</w:t>
+        <w:t xml:space="preserve">The </w:t>
+      </w:r>
+      <w:proofErr w:type="spellStart"/>
+      <w:r>
+        <w:rPr>
+          <w:rFonts w:ascii="Courier New" w:hAnsi="Courier New" w:cs="Courier New"/>
+        </w:rPr>
+        <w:t>ChapR</w:t>
+      </w:r>
+      <w:proofErr w:type="spellEnd"/>
+      <w:r>
+        <w:rPr>
+          <w:rFonts w:ascii="Courier New" w:hAnsi="Courier New" w:cs="Courier New"/>
+        </w:rPr>
+        <w:t xml:space="preserve"> is small, light and portable. It fits into a pocket so the drive team can carry it around for drive practice anywhere.</w:t>
       </w:r>
     </w:p>
     <w:p>
@@ -2513,7 +3442,35 @@
         <w:rPr>
           <w:rFonts w:ascii="Courier New" w:hAnsi="Courier New" w:cs="Courier New"/>
         </w:rPr>
-        <w:t>[excitedly, but not obviously fake] The ChapR remembers the brick it last paired with so it connects instantly.</w:t>
+        <w:t>[</w:t>
+      </w:r>
+      <w:proofErr w:type="gramStart"/>
+      <w:r>
+        <w:rPr>
+          <w:rFonts w:ascii="Courier New" w:hAnsi="Courier New" w:cs="Courier New"/>
+        </w:rPr>
+        <w:t>excitedly</w:t>
+      </w:r>
+      <w:proofErr w:type="gramEnd"/>
+      <w:r>
+        <w:rPr>
+          <w:rFonts w:ascii="Courier New" w:hAnsi="Courier New" w:cs="Courier New"/>
+        </w:rPr>
+        <w:t xml:space="preserve">, but not obviously fake] The </w:t>
+      </w:r>
+      <w:proofErr w:type="spellStart"/>
+      <w:r>
+        <w:rPr>
+          <w:rFonts w:ascii="Courier New" w:hAnsi="Courier New" w:cs="Courier New"/>
+        </w:rPr>
+        <w:t>ChapR</w:t>
+      </w:r>
+      <w:proofErr w:type="spellEnd"/>
+      <w:r>
+        <w:rPr>
+          <w:rFonts w:ascii="Courier New" w:hAnsi="Courier New" w:cs="Courier New"/>
+        </w:rPr>
+        <w:t xml:space="preserve"> remembers the brick it last paired with so it connects instantly.</w:t>
       </w:r>
     </w:p>
     <w:p>
@@ -2580,7 +3537,35 @@
         <w:rPr>
           <w:rFonts w:ascii="Courier New" w:hAnsi="Courier New" w:cs="Courier New"/>
         </w:rPr>
-        <w:t>[not sarcastic at all] With WFS release, the ChapR can run any program already downloaded to the NXT, for convenient testing and demoing on the go.</w:t>
+        <w:t>[</w:t>
+      </w:r>
+      <w:proofErr w:type="gramStart"/>
+      <w:r>
+        <w:rPr>
+          <w:rFonts w:ascii="Courier New" w:hAnsi="Courier New" w:cs="Courier New"/>
+        </w:rPr>
+        <w:t>not</w:t>
+      </w:r>
+      <w:proofErr w:type="gramEnd"/>
+      <w:r>
+        <w:rPr>
+          <w:rFonts w:ascii="Courier New" w:hAnsi="Courier New" w:cs="Courier New"/>
+        </w:rPr>
+        <w:t xml:space="preserve"> sarcastic at all] With WFS release, the </w:t>
+      </w:r>
+      <w:proofErr w:type="spellStart"/>
+      <w:r>
+        <w:rPr>
+          <w:rFonts w:ascii="Courier New" w:hAnsi="Courier New" w:cs="Courier New"/>
+        </w:rPr>
+        <w:t>ChapR</w:t>
+      </w:r>
+      <w:proofErr w:type="spellEnd"/>
+      <w:r>
+        <w:rPr>
+          <w:rFonts w:ascii="Courier New" w:hAnsi="Courier New" w:cs="Courier New"/>
+        </w:rPr>
+        <w:t xml:space="preserve"> can run any program already downloaded to the NXT, for convenient testing and demoing on the go.</w:t>
       </w:r>
     </w:p>
     <w:p>
@@ -2630,7 +3615,21 @@
         <w:rPr>
           <w:rFonts w:ascii="Courier New" w:hAnsi="Courier New" w:cs="Courier New"/>
         </w:rPr>
-        <w:t>, PROGRAMMER 1 and RACHEL standing around the Pi Rho robot. RACHEL is holding the ChapR, and turns it on.</w:t>
+        <w:t xml:space="preserve">, PROGRAMMER 1 and RACHEL standing around the Pi Rho robot. RACHEL is holding the </w:t>
+      </w:r>
+      <w:proofErr w:type="spellStart"/>
+      <w:r>
+        <w:rPr>
+          <w:rFonts w:ascii="Courier New" w:hAnsi="Courier New" w:cs="Courier New"/>
+        </w:rPr>
+        <w:t>ChapR</w:t>
+      </w:r>
+      <w:proofErr w:type="spellEnd"/>
+      <w:r>
+        <w:rPr>
+          <w:rFonts w:ascii="Courier New" w:hAnsi="Courier New" w:cs="Courier New"/>
+        </w:rPr>
+        <w:t>, and turns it on.</w:t>
       </w:r>
     </w:p>
     <w:p>
@@ -2654,7 +3653,49 @@
         <w:rPr>
           <w:rFonts w:ascii="Courier New" w:hAnsi="Courier New" w:cs="Courier New"/>
         </w:rPr>
-        <w:t xml:space="preserve">CLOSE UP of the ChapR as it boots, lights flickering. The ChapR connects to the Pi Rho robot and squeeps. PROGRAMMER 1 hands a controller to RACHEL, who plugs in a controller and hands it to </w:t>
+        <w:t xml:space="preserve">CLOSE UP of the </w:t>
+      </w:r>
+      <w:proofErr w:type="spellStart"/>
+      <w:r>
+        <w:rPr>
+          <w:rFonts w:ascii="Courier New" w:hAnsi="Courier New" w:cs="Courier New"/>
+        </w:rPr>
+        <w:t>ChapR</w:t>
+      </w:r>
+      <w:proofErr w:type="spellEnd"/>
+      <w:r>
+        <w:rPr>
+          <w:rFonts w:ascii="Courier New" w:hAnsi="Courier New" w:cs="Courier New"/>
+        </w:rPr>
+        <w:t xml:space="preserve"> as it boots, lights flickering. The </w:t>
+      </w:r>
+      <w:proofErr w:type="spellStart"/>
+      <w:r>
+        <w:rPr>
+          <w:rFonts w:ascii="Courier New" w:hAnsi="Courier New" w:cs="Courier New"/>
+        </w:rPr>
+        <w:t>ChapR</w:t>
+      </w:r>
+      <w:proofErr w:type="spellEnd"/>
+      <w:r>
+        <w:rPr>
+          <w:rFonts w:ascii="Courier New" w:hAnsi="Courier New" w:cs="Courier New"/>
+        </w:rPr>
+        <w:t xml:space="preserve"> connects to the Pi Rho robot and </w:t>
+      </w:r>
+      <w:proofErr w:type="spellStart"/>
+      <w:r>
+        <w:rPr>
+          <w:rFonts w:ascii="Courier New" w:hAnsi="Courier New" w:cs="Courier New"/>
+        </w:rPr>
+        <w:t>squeeps</w:t>
+      </w:r>
+      <w:proofErr w:type="spellEnd"/>
+      <w:r>
+        <w:rPr>
+          <w:rFonts w:ascii="Courier New" w:hAnsi="Courier New" w:cs="Courier New"/>
+        </w:rPr>
+        <w:t xml:space="preserve">. PROGRAMMER 1 hands a controller to RACHEL, who plugs in a controller and hands it to </w:t>
       </w:r>
       <w:r>
         <w:rPr>
@@ -2731,8 +3772,30 @@
         <w:rPr>
           <w:rFonts w:ascii="Courier New" w:hAnsi="Courier New" w:cs="Courier New"/>
         </w:rPr>
-        <w:t>Chap on, chap off. The ChapR.</w:t>
-      </w:r>
+        <w:t xml:space="preserve">Chap on, chap off. </w:t>
+      </w:r>
+      <w:proofErr w:type="gramStart"/>
+      <w:r>
+        <w:rPr>
+          <w:rFonts w:ascii="Courier New" w:hAnsi="Courier New" w:cs="Courier New"/>
+        </w:rPr>
+        <w:t xml:space="preserve">The </w:t>
+      </w:r>
+      <w:proofErr w:type="spellStart"/>
+      <w:r>
+        <w:rPr>
+          <w:rFonts w:ascii="Courier New" w:hAnsi="Courier New" w:cs="Courier New"/>
+        </w:rPr>
+        <w:t>ChapR</w:t>
+      </w:r>
+      <w:proofErr w:type="spellEnd"/>
+      <w:r>
+        <w:rPr>
+          <w:rFonts w:ascii="Courier New" w:hAnsi="Courier New" w:cs="Courier New"/>
+        </w:rPr>
+        <w:t>.</w:t>
+      </w:r>
+      <w:proofErr w:type="gramEnd"/>
     </w:p>
     <w:p>
       <w:pPr>
@@ -2768,12 +3831,28 @@
           <w:rFonts w:ascii="Courier New" w:hAnsi="Courier New" w:cs="Courier New"/>
         </w:rPr>
       </w:pPr>
-      <w:r>
-        <w:rPr>
-          <w:rFonts w:ascii="Courier New" w:hAnsi="Courier New" w:cs="Courier New"/>
-        </w:rPr>
-        <w:t>Affordable and dependable, the ChapR.</w:t>
-      </w:r>
+      <w:proofErr w:type="gramStart"/>
+      <w:r>
+        <w:rPr>
+          <w:rFonts w:ascii="Courier New" w:hAnsi="Courier New" w:cs="Courier New"/>
+        </w:rPr>
+        <w:t xml:space="preserve">Affordable and dependable, the </w:t>
+      </w:r>
+      <w:proofErr w:type="spellStart"/>
+      <w:r>
+        <w:rPr>
+          <w:rFonts w:ascii="Courier New" w:hAnsi="Courier New" w:cs="Courier New"/>
+        </w:rPr>
+        <w:t>ChapR</w:t>
+      </w:r>
+      <w:proofErr w:type="spellEnd"/>
+      <w:r>
+        <w:rPr>
+          <w:rFonts w:ascii="Courier New" w:hAnsi="Courier New" w:cs="Courier New"/>
+        </w:rPr>
+        <w:t>.</w:t>
+      </w:r>
+      <w:proofErr w:type="gramEnd"/>
     </w:p>
     <w:p>
       <w:pPr>
@@ -2797,7 +3876,21 @@
         <w:rPr>
           <w:rFonts w:ascii="Courier New" w:hAnsi="Courier New" w:cs="Courier New"/>
         </w:rPr>
-        <w:t>BLACK SCREEN closes in on the ChapR.</w:t>
+        <w:t xml:space="preserve">BLACK SCREEN closes in on the </w:t>
+      </w:r>
+      <w:proofErr w:type="spellStart"/>
+      <w:r>
+        <w:rPr>
+          <w:rFonts w:ascii="Courier New" w:hAnsi="Courier New" w:cs="Courier New"/>
+        </w:rPr>
+        <w:t>ChapR</w:t>
+      </w:r>
+      <w:proofErr w:type="spellEnd"/>
+      <w:r>
+        <w:rPr>
+          <w:rFonts w:ascii="Courier New" w:hAnsi="Courier New" w:cs="Courier New"/>
+        </w:rPr>
+        <w:t>.</w:t>
       </w:r>
     </w:p>
     <w:p>
@@ -2839,8 +3932,16 @@
         <w:rPr>
           <w:rFonts w:ascii="Courier New" w:hAnsi="Courier New" w:cs="Courier New"/>
         </w:rPr>
-        <w:t>*squeep</w:t>
-      </w:r>
+        <w:t>*</w:t>
+      </w:r>
+      <w:proofErr w:type="spellStart"/>
+      <w:r>
+        <w:rPr>
+          <w:rFonts w:ascii="Courier New" w:hAnsi="Courier New" w:cs="Courier New"/>
+        </w:rPr>
+        <w:t>squeep</w:t>
+      </w:r>
+      <w:proofErr w:type="spellEnd"/>
     </w:p>
     <w:p>
       <w:pPr>
@@ -2986,7 +4087,21 @@
         <w:rPr>
           <w:rFonts w:ascii="Courier New" w:hAnsi="Courier New" w:cs="Courier New"/>
         </w:rPr>
-        <w:t xml:space="preserve"> Scenario (RobotC connection problems)</w:t>
+        <w:t xml:space="preserve"> Scenario (</w:t>
+      </w:r>
+      <w:proofErr w:type="spellStart"/>
+      <w:r>
+        <w:rPr>
+          <w:rFonts w:ascii="Courier New" w:hAnsi="Courier New" w:cs="Courier New"/>
+        </w:rPr>
+        <w:t>RobotC</w:t>
+      </w:r>
+      <w:proofErr w:type="spellEnd"/>
+      <w:r>
+        <w:rPr>
+          <w:rFonts w:ascii="Courier New" w:hAnsi="Courier New" w:cs="Courier New"/>
+        </w:rPr>
+        <w:t xml:space="preserve"> connection problems)</w:t>
       </w:r>
       <w:r>
         <w:rPr>
@@ -3018,7 +4133,21 @@
         <w:rPr>
           <w:rFonts w:ascii="Courier New" w:hAnsi="Courier New" w:cs="Courier New"/>
         </w:rPr>
-        <w:t>“Is RobotC giving you troubles?”</w:t>
+        <w:t xml:space="preserve">“Is </w:t>
+      </w:r>
+      <w:proofErr w:type="spellStart"/>
+      <w:r>
+        <w:rPr>
+          <w:rFonts w:ascii="Courier New" w:hAnsi="Courier New" w:cs="Courier New"/>
+        </w:rPr>
+        <w:t>RobotC</w:t>
+      </w:r>
+      <w:proofErr w:type="spellEnd"/>
+      <w:r>
+        <w:rPr>
+          <w:rFonts w:ascii="Courier New" w:hAnsi="Courier New" w:cs="Courier New"/>
+        </w:rPr>
+        <w:t xml:space="preserve"> giving you troubles?”</w:t>
       </w:r>
     </w:p>
     <w:p>
@@ -3037,8 +4166,16 @@
         <w:rPr>
           <w:rFonts w:ascii="Courier New" w:hAnsi="Courier New" w:cs="Courier New"/>
         </w:rPr>
-        <w:t>BT problems with the oS</w:t>
-      </w:r>
+        <w:t xml:space="preserve">BT problems with the </w:t>
+      </w:r>
+      <w:proofErr w:type="spellStart"/>
+      <w:r>
+        <w:rPr>
+          <w:rFonts w:ascii="Courier New" w:hAnsi="Courier New" w:cs="Courier New"/>
+        </w:rPr>
+        <w:t>oS</w:t>
+      </w:r>
+      <w:proofErr w:type="spellEnd"/>
     </w:p>
     <w:p>
       <w:pPr>
@@ -3124,13 +4261,43 @@
         <w:rPr>
           <w:rFonts w:ascii="Courier New" w:hAnsi="Courier New" w:cs="Courier New"/>
         </w:rPr>
-        <w:t>Someone trying to get the robot up and running quickly.</w:t>
-      </w:r>
-      <w:r>
-        <w:rPr>
-          <w:rFonts w:ascii="Courier New" w:hAnsi="Courier New" w:cs="Courier New"/>
-        </w:rPr>
-        <w:t xml:space="preserve"> “Are BT connections slowing you down?”</w:t>
+        <w:t xml:space="preserve">The programmer and two others are trying to get the robot working in time for a match (at competition) and they need to test autonomous, but forget </w:t>
+      </w:r>
+      <w:proofErr w:type="spellStart"/>
+      <w:proofErr w:type="gramStart"/>
+      <w:r>
+        <w:rPr>
+          <w:rFonts w:ascii="Courier New" w:hAnsi="Courier New" w:cs="Courier New"/>
+        </w:rPr>
+        <w:t>waitForStart</w:t>
+      </w:r>
+      <w:proofErr w:type="spellEnd"/>
+      <w:r>
+        <w:rPr>
+          <w:rFonts w:ascii="Courier New" w:hAnsi="Courier New" w:cs="Courier New"/>
+        </w:rPr>
+        <w:t>(</w:t>
+      </w:r>
+      <w:proofErr w:type="gramEnd"/>
+      <w:r>
+        <w:rPr>
+          <w:rFonts w:ascii="Courier New" w:hAnsi="Courier New" w:cs="Courier New"/>
+        </w:rPr>
+        <w:t xml:space="preserve">), run out of battery and don’t have </w:t>
+      </w:r>
+      <w:proofErr w:type="spellStart"/>
+      <w:r>
+        <w:rPr>
+          <w:rFonts w:ascii="Courier New" w:hAnsi="Courier New" w:cs="Courier New"/>
+        </w:rPr>
+        <w:t>RobotC</w:t>
+      </w:r>
+      <w:proofErr w:type="spellEnd"/>
+      <w:r>
+        <w:rPr>
+          <w:rFonts w:ascii="Courier New" w:hAnsi="Courier New" w:cs="Courier New"/>
+        </w:rPr>
+        <w:t xml:space="preserve"> on their back-up computer.</w:t>
       </w:r>
     </w:p>
     <w:p>
@@ -3166,7 +4333,77 @@
         <w:rPr>
           <w:rFonts w:ascii="Courier New" w:hAnsi="Courier New" w:cs="Courier New"/>
         </w:rPr>
-        <w:t>Each person tells about the part of the ChapR that fixes their problem. Then the ChapR runs once, squeeps and connects instantly. The disembodied voice comes back with the slogan and “see chapr.weebly.com for details”. Music plays, then black falls, the circle centers on the ChapR, which squeeps again before the screen goes black.</w:t>
+        <w:t xml:space="preserve">Each person tells about the part of the </w:t>
+      </w:r>
+      <w:proofErr w:type="spellStart"/>
+      <w:r>
+        <w:rPr>
+          <w:rFonts w:ascii="Courier New" w:hAnsi="Courier New" w:cs="Courier New"/>
+        </w:rPr>
+        <w:t>ChapR</w:t>
+      </w:r>
+      <w:proofErr w:type="spellEnd"/>
+      <w:r>
+        <w:rPr>
+          <w:rFonts w:ascii="Courier New" w:hAnsi="Courier New" w:cs="Courier New"/>
+        </w:rPr>
+        <w:t xml:space="preserve"> that fixes their problem. Then the </w:t>
+      </w:r>
+      <w:proofErr w:type="spellStart"/>
+      <w:r>
+        <w:rPr>
+          <w:rFonts w:ascii="Courier New" w:hAnsi="Courier New" w:cs="Courier New"/>
+        </w:rPr>
+        <w:t>ChapR</w:t>
+      </w:r>
+      <w:proofErr w:type="spellEnd"/>
+      <w:r>
+        <w:rPr>
+          <w:rFonts w:ascii="Courier New" w:hAnsi="Courier New" w:cs="Courier New"/>
+        </w:rPr>
+        <w:t xml:space="preserve"> runs once, </w:t>
+      </w:r>
+      <w:proofErr w:type="spellStart"/>
+      <w:r>
+        <w:rPr>
+          <w:rFonts w:ascii="Courier New" w:hAnsi="Courier New" w:cs="Courier New"/>
+        </w:rPr>
+        <w:t>squeeps</w:t>
+      </w:r>
+      <w:proofErr w:type="spellEnd"/>
+      <w:r>
+        <w:rPr>
+          <w:rFonts w:ascii="Courier New" w:hAnsi="Courier New" w:cs="Courier New"/>
+        </w:rPr>
+        <w:t xml:space="preserve"> and connects instantly. The disembodied voice comes back with the slogan and “see chapr.weebly.com for details”. Music plays, then black falls, the circle centers on the </w:t>
+      </w:r>
+      <w:proofErr w:type="spellStart"/>
+      <w:r>
+        <w:rPr>
+          <w:rFonts w:ascii="Courier New" w:hAnsi="Courier New" w:cs="Courier New"/>
+        </w:rPr>
+        <w:t>ChapR</w:t>
+      </w:r>
+      <w:proofErr w:type="spellEnd"/>
+      <w:r>
+        <w:rPr>
+          <w:rFonts w:ascii="Courier New" w:hAnsi="Courier New" w:cs="Courier New"/>
+        </w:rPr>
+        <w:t xml:space="preserve">, which </w:t>
+      </w:r>
+      <w:proofErr w:type="spellStart"/>
+      <w:r>
+        <w:rPr>
+          <w:rFonts w:ascii="Courier New" w:hAnsi="Courier New" w:cs="Courier New"/>
+        </w:rPr>
+        <w:t>squeeps</w:t>
+      </w:r>
+      <w:proofErr w:type="spellEnd"/>
+      <w:r>
+        <w:rPr>
+          <w:rFonts w:ascii="Courier New" w:hAnsi="Courier New" w:cs="Courier New"/>
+        </w:rPr>
+        <w:t xml:space="preserve"> again before the screen goes black.</w:t>
       </w:r>
     </w:p>
     <w:p>
@@ -3283,11 +4520,19 @@
         <w:rFonts w:ascii="Courier New" w:hAnsi="Courier New" w:cs="Courier New"/>
       </w:rPr>
     </w:pPr>
+    <w:proofErr w:type="spellStart"/>
     <w:r>
       <w:rPr>
         <w:rFonts w:ascii="Courier New" w:hAnsi="Courier New" w:cs="Courier New"/>
       </w:rPr>
-      <w:t>ChapR Commercial</w:t>
+      <w:t>ChapR</w:t>
+    </w:r>
+    <w:proofErr w:type="spellEnd"/>
+    <w:r>
+      <w:rPr>
+        <w:rFonts w:ascii="Courier New" w:hAnsi="Courier New" w:cs="Courier New"/>
+      </w:rPr>
+      <w:t xml:space="preserve"> Commercial</w:t>
     </w:r>
     <w:r>
       <w:rPr>

</xml_diff>

<commit_message>
No longer needed, but here anyway.
</commit_message>
<xml_diff>
--- a/ChaprSVN/Promo/Script v2.docx
+++ b/ChaprSVN/Promo/Script v2.docx
@@ -1918,7 +1918,19 @@
         <w:rPr>
           <w:rFonts w:ascii="Courier New" w:hAnsi="Courier New" w:cs="Courier New"/>
         </w:rPr>
-        <w:t>No I’m running Windows XP. Can we use your laptop?</w:t>
+        <w:t>No</w:t>
+      </w:r>
+      <w:r>
+        <w:rPr>
+          <w:rFonts w:ascii="Courier New" w:hAnsi="Courier New" w:cs="Courier New"/>
+        </w:rPr>
+        <w:t>,</w:t>
+      </w:r>
+      <w:r>
+        <w:rPr>
+          <w:rFonts w:ascii="Courier New" w:hAnsi="Courier New" w:cs="Courier New"/>
+        </w:rPr>
+        <w:t xml:space="preserve"> I’m running Windows XP. Can we use your laptop?</w:t>
       </w:r>
     </w:p>
     <w:p>
@@ -4472,7 +4484,7 @@
             <w:rPr>
               <w:noProof/>
             </w:rPr>
-            <w:t>5</w:t>
+            <w:t>1</w:t>
           </w:r>
         </w:fldSimple>
       </w:p>

</xml_diff>